<commit_message>
Avancement du compte rendu
</commit_message>
<xml_diff>
--- a/N_body_compte_rendu_Chloe_Balmes_Victor_Defrance.docx
+++ b/N_body_compte_rendu_Chloe_Balmes_Victor_Defrance.docx
@@ -11,13 +11,8 @@
         <w:t>Vic</w:t>
       </w:r>
       <w:r>
-        <w:t xml:space="preserve">tor </w:t>
-      </w:r>
-      <w:proofErr w:type="spellStart"/>
-      <w:r>
-        <w:t>Defrance</w:t>
-      </w:r>
-      <w:proofErr w:type="spellEnd"/>
+        <w:t>tor Defrance</w:t>
+      </w:r>
     </w:p>
     <w:p>
       <w:pPr>
@@ -30,19 +25,633 @@
     </w:p>
     <w:p>
       <w:pPr>
-        <w:pStyle w:val="Titre1"/>
         <w:jc w:val="center"/>
         <w:rPr>
-          <w:u w:val="single"/>
-        </w:rPr>
-      </w:pPr>
-      <w:r>
-        <w:rPr>
-          <w:u w:val="single"/>
+          <w:rFonts w:asciiTheme="majorHAnsi" w:hAnsiTheme="majorHAnsi" w:cstheme="majorHAnsi"/>
+          <w:sz w:val="56"/>
+          <w:szCs w:val="56"/>
+        </w:rPr>
+      </w:pPr>
+      <w:r>
+        <w:rPr>
+          <w:rFonts w:asciiTheme="majorHAnsi" w:hAnsiTheme="majorHAnsi" w:cstheme="majorHAnsi"/>
+          <w:sz w:val="56"/>
+          <w:szCs w:val="56"/>
         </w:rPr>
         <w:t>Rapport IN104 : N-Body Problem</w:t>
       </w:r>
     </w:p>
+    <w:p/>
+    <w:sdt>
+      <w:sdtPr>
+        <w:id w:val="711859257"/>
+        <w:docPartObj>
+          <w:docPartGallery w:val="Table of Contents"/>
+          <w:docPartUnique/>
+        </w:docPartObj>
+      </w:sdtPr>
+      <w:sdtEndPr>
+        <w:rPr>
+          <w:rFonts w:asciiTheme="minorHAnsi" w:eastAsiaTheme="minorHAnsi" w:hAnsiTheme="minorHAnsi" w:cstheme="minorBidi"/>
+          <w:b/>
+          <w:bCs/>
+          <w:noProof/>
+          <w:color w:val="auto"/>
+          <w:sz w:val="22"/>
+          <w:szCs w:val="22"/>
+        </w:rPr>
+      </w:sdtEndPr>
+      <w:sdtContent>
+        <w:p>
+          <w:pPr>
+            <w:pStyle w:val="En-ttedetabledesmatires"/>
+          </w:pPr>
+          <w:r>
+            <w:t>Contents</w:t>
+          </w:r>
+        </w:p>
+        <w:p>
+          <w:pPr>
+            <w:pStyle w:val="TM2"/>
+            <w:tabs>
+              <w:tab w:val="right" w:leader="dot" w:pos="9350"/>
+            </w:tabs>
+            <w:rPr>
+              <w:rFonts w:eastAsiaTheme="minorEastAsia"/>
+              <w:noProof/>
+            </w:rPr>
+          </w:pPr>
+          <w:r>
+            <w:fldChar w:fldCharType="begin"/>
+          </w:r>
+          <w:r>
+            <w:instrText xml:space="preserve"> TOC \o "1-3" \h \z \u </w:instrText>
+          </w:r>
+          <w:r>
+            <w:fldChar w:fldCharType="separate"/>
+          </w:r>
+          <w:hyperlink w:anchor="_Toc72683999" w:history="1">
+            <w:r>
+              <w:rPr>
+                <w:rStyle w:val="Lienhypertexte"/>
+                <w:noProof/>
+                <w:lang w:val="fr-FR"/>
+              </w:rPr>
+              <w:t>Description du problème :</w:t>
+            </w:r>
+            <w:r>
+              <w:rPr>
+                <w:noProof/>
+                <w:webHidden/>
+              </w:rPr>
+              <w:tab/>
+            </w:r>
+            <w:r>
+              <w:rPr>
+                <w:noProof/>
+                <w:webHidden/>
+              </w:rPr>
+              <w:fldChar w:fldCharType="begin"/>
+            </w:r>
+            <w:r>
+              <w:rPr>
+                <w:noProof/>
+                <w:webHidden/>
+              </w:rPr>
+              <w:instrText xml:space="preserve"> PAGEREF _Toc72683999 \h </w:instrText>
+            </w:r>
+            <w:r>
+              <w:rPr>
+                <w:noProof/>
+                <w:webHidden/>
+              </w:rPr>
+            </w:r>
+            <w:r>
+              <w:rPr>
+                <w:noProof/>
+                <w:webHidden/>
+              </w:rPr>
+              <w:fldChar w:fldCharType="separate"/>
+            </w:r>
+            <w:r>
+              <w:rPr>
+                <w:noProof/>
+                <w:webHidden/>
+              </w:rPr>
+              <w:t>1</w:t>
+            </w:r>
+            <w:r>
+              <w:rPr>
+                <w:noProof/>
+                <w:webHidden/>
+              </w:rPr>
+              <w:fldChar w:fldCharType="end"/>
+            </w:r>
+          </w:hyperlink>
+        </w:p>
+        <w:p>
+          <w:pPr>
+            <w:pStyle w:val="TM2"/>
+            <w:tabs>
+              <w:tab w:val="right" w:leader="dot" w:pos="9350"/>
+            </w:tabs>
+            <w:rPr>
+              <w:rFonts w:eastAsiaTheme="minorEastAsia"/>
+              <w:noProof/>
+            </w:rPr>
+          </w:pPr>
+          <w:hyperlink w:anchor="_Toc72684000" w:history="1">
+            <w:r>
+              <w:rPr>
+                <w:rStyle w:val="Lienhypertexte"/>
+                <w:noProof/>
+                <w:lang w:val="fr-FR"/>
+              </w:rPr>
+              <w:t>Notre implémentation :</w:t>
+            </w:r>
+            <w:r>
+              <w:rPr>
+                <w:noProof/>
+                <w:webHidden/>
+              </w:rPr>
+              <w:tab/>
+            </w:r>
+            <w:r>
+              <w:rPr>
+                <w:noProof/>
+                <w:webHidden/>
+              </w:rPr>
+              <w:fldChar w:fldCharType="begin"/>
+            </w:r>
+            <w:r>
+              <w:rPr>
+                <w:noProof/>
+                <w:webHidden/>
+              </w:rPr>
+              <w:instrText xml:space="preserve"> PAGEREF _Toc72684000 \h </w:instrText>
+            </w:r>
+            <w:r>
+              <w:rPr>
+                <w:noProof/>
+                <w:webHidden/>
+              </w:rPr>
+            </w:r>
+            <w:r>
+              <w:rPr>
+                <w:noProof/>
+                <w:webHidden/>
+              </w:rPr>
+              <w:fldChar w:fldCharType="separate"/>
+            </w:r>
+            <w:r>
+              <w:rPr>
+                <w:noProof/>
+                <w:webHidden/>
+              </w:rPr>
+              <w:t>2</w:t>
+            </w:r>
+            <w:r>
+              <w:rPr>
+                <w:noProof/>
+                <w:webHidden/>
+              </w:rPr>
+              <w:fldChar w:fldCharType="end"/>
+            </w:r>
+          </w:hyperlink>
+        </w:p>
+        <w:p>
+          <w:pPr>
+            <w:pStyle w:val="TM3"/>
+            <w:tabs>
+              <w:tab w:val="right" w:leader="dot" w:pos="9350"/>
+            </w:tabs>
+            <w:rPr>
+              <w:rFonts w:eastAsiaTheme="minorEastAsia"/>
+              <w:noProof/>
+            </w:rPr>
+          </w:pPr>
+          <w:hyperlink w:anchor="_Toc72684001" w:history="1">
+            <w:r>
+              <w:rPr>
+                <w:rStyle w:val="Lienhypertexte"/>
+                <w:noProof/>
+                <w:lang w:val="fr-FR"/>
+              </w:rPr>
+              <w:t>Caméra</w:t>
+            </w:r>
+            <w:r>
+              <w:rPr>
+                <w:noProof/>
+                <w:webHidden/>
+              </w:rPr>
+              <w:tab/>
+            </w:r>
+            <w:r>
+              <w:rPr>
+                <w:noProof/>
+                <w:webHidden/>
+              </w:rPr>
+              <w:fldChar w:fldCharType="begin"/>
+            </w:r>
+            <w:r>
+              <w:rPr>
+                <w:noProof/>
+                <w:webHidden/>
+              </w:rPr>
+              <w:instrText xml:space="preserve"> PAGEREF _Toc72684001 \h </w:instrText>
+            </w:r>
+            <w:r>
+              <w:rPr>
+                <w:noProof/>
+                <w:webHidden/>
+              </w:rPr>
+            </w:r>
+            <w:r>
+              <w:rPr>
+                <w:noProof/>
+                <w:webHidden/>
+              </w:rPr>
+              <w:fldChar w:fldCharType="separate"/>
+            </w:r>
+            <w:r>
+              <w:rPr>
+                <w:noProof/>
+                <w:webHidden/>
+              </w:rPr>
+              <w:t>2</w:t>
+            </w:r>
+            <w:r>
+              <w:rPr>
+                <w:noProof/>
+                <w:webHidden/>
+              </w:rPr>
+              <w:fldChar w:fldCharType="end"/>
+            </w:r>
+          </w:hyperlink>
+        </w:p>
+        <w:p>
+          <w:pPr>
+            <w:pStyle w:val="TM3"/>
+            <w:tabs>
+              <w:tab w:val="right" w:leader="dot" w:pos="9350"/>
+            </w:tabs>
+            <w:rPr>
+              <w:rFonts w:eastAsiaTheme="minorEastAsia"/>
+              <w:noProof/>
+            </w:rPr>
+          </w:pPr>
+          <w:hyperlink w:anchor="_Toc72684002" w:history="1">
+            <w:r>
+              <w:rPr>
+                <w:rStyle w:val="Lienhypertexte"/>
+                <w:noProof/>
+                <w:lang w:val="fr-FR"/>
+              </w:rPr>
+              <w:t>Solver</w:t>
+            </w:r>
+            <w:r>
+              <w:rPr>
+                <w:noProof/>
+                <w:webHidden/>
+              </w:rPr>
+              <w:tab/>
+            </w:r>
+            <w:r>
+              <w:rPr>
+                <w:noProof/>
+                <w:webHidden/>
+              </w:rPr>
+              <w:fldChar w:fldCharType="begin"/>
+            </w:r>
+            <w:r>
+              <w:rPr>
+                <w:noProof/>
+                <w:webHidden/>
+              </w:rPr>
+              <w:instrText xml:space="preserve"> PAGEREF _Toc72684002 \h </w:instrText>
+            </w:r>
+            <w:r>
+              <w:rPr>
+                <w:noProof/>
+                <w:webHidden/>
+              </w:rPr>
+            </w:r>
+            <w:r>
+              <w:rPr>
+                <w:noProof/>
+                <w:webHidden/>
+              </w:rPr>
+              <w:fldChar w:fldCharType="separate"/>
+            </w:r>
+            <w:r>
+              <w:rPr>
+                <w:noProof/>
+                <w:webHidden/>
+              </w:rPr>
+              <w:t>2</w:t>
+            </w:r>
+            <w:r>
+              <w:rPr>
+                <w:noProof/>
+                <w:webHidden/>
+              </w:rPr>
+              <w:fldChar w:fldCharType="end"/>
+            </w:r>
+          </w:hyperlink>
+        </w:p>
+        <w:p>
+          <w:pPr>
+            <w:pStyle w:val="TM3"/>
+            <w:tabs>
+              <w:tab w:val="right" w:leader="dot" w:pos="9350"/>
+            </w:tabs>
+            <w:rPr>
+              <w:rFonts w:eastAsiaTheme="minorEastAsia"/>
+              <w:noProof/>
+            </w:rPr>
+          </w:pPr>
+          <w:hyperlink w:anchor="_Toc72684003" w:history="1">
+            <w:r>
+              <w:rPr>
+                <w:rStyle w:val="Lienhypertexte"/>
+                <w:noProof/>
+                <w:lang w:val="fr-FR"/>
+              </w:rPr>
+              <w:t>Engine</w:t>
+            </w:r>
+            <w:r>
+              <w:rPr>
+                <w:noProof/>
+                <w:webHidden/>
+              </w:rPr>
+              <w:tab/>
+            </w:r>
+            <w:r>
+              <w:rPr>
+                <w:noProof/>
+                <w:webHidden/>
+              </w:rPr>
+              <w:fldChar w:fldCharType="begin"/>
+            </w:r>
+            <w:r>
+              <w:rPr>
+                <w:noProof/>
+                <w:webHidden/>
+              </w:rPr>
+              <w:instrText xml:space="preserve"> PAGEREF _Toc72684003 \h </w:instrText>
+            </w:r>
+            <w:r>
+              <w:rPr>
+                <w:noProof/>
+                <w:webHidden/>
+              </w:rPr>
+            </w:r>
+            <w:r>
+              <w:rPr>
+                <w:noProof/>
+                <w:webHidden/>
+              </w:rPr>
+              <w:fldChar w:fldCharType="separate"/>
+            </w:r>
+            <w:r>
+              <w:rPr>
+                <w:noProof/>
+                <w:webHidden/>
+              </w:rPr>
+              <w:t>2</w:t>
+            </w:r>
+            <w:r>
+              <w:rPr>
+                <w:noProof/>
+                <w:webHidden/>
+              </w:rPr>
+              <w:fldChar w:fldCharType="end"/>
+            </w:r>
+          </w:hyperlink>
+        </w:p>
+        <w:p>
+          <w:pPr>
+            <w:pStyle w:val="TM2"/>
+            <w:tabs>
+              <w:tab w:val="right" w:leader="dot" w:pos="9350"/>
+            </w:tabs>
+            <w:rPr>
+              <w:rFonts w:eastAsiaTheme="minorEastAsia"/>
+              <w:noProof/>
+            </w:rPr>
+          </w:pPr>
+          <w:hyperlink w:anchor="_Toc72684004" w:history="1">
+            <w:r>
+              <w:rPr>
+                <w:rStyle w:val="Lienhypertexte"/>
+                <w:noProof/>
+                <w:lang w:val="fr-FR"/>
+              </w:rPr>
+              <w:t>Pour aller plus loin :</w:t>
+            </w:r>
+            <w:r>
+              <w:rPr>
+                <w:noProof/>
+                <w:webHidden/>
+              </w:rPr>
+              <w:tab/>
+            </w:r>
+            <w:r>
+              <w:rPr>
+                <w:noProof/>
+                <w:webHidden/>
+              </w:rPr>
+              <w:fldChar w:fldCharType="begin"/>
+            </w:r>
+            <w:r>
+              <w:rPr>
+                <w:noProof/>
+                <w:webHidden/>
+              </w:rPr>
+              <w:instrText xml:space="preserve"> PAGEREF _Toc72684004 \h </w:instrText>
+            </w:r>
+            <w:r>
+              <w:rPr>
+                <w:noProof/>
+                <w:webHidden/>
+              </w:rPr>
+            </w:r>
+            <w:r>
+              <w:rPr>
+                <w:noProof/>
+                <w:webHidden/>
+              </w:rPr>
+              <w:fldChar w:fldCharType="separate"/>
+            </w:r>
+            <w:r>
+              <w:rPr>
+                <w:noProof/>
+                <w:webHidden/>
+              </w:rPr>
+              <w:t>3</w:t>
+            </w:r>
+            <w:r>
+              <w:rPr>
+                <w:noProof/>
+                <w:webHidden/>
+              </w:rPr>
+              <w:fldChar w:fldCharType="end"/>
+            </w:r>
+          </w:hyperlink>
+        </w:p>
+        <w:p>
+          <w:pPr>
+            <w:pStyle w:val="TM2"/>
+            <w:tabs>
+              <w:tab w:val="right" w:leader="dot" w:pos="9350"/>
+            </w:tabs>
+            <w:rPr>
+              <w:rFonts w:eastAsiaTheme="minorEastAsia"/>
+              <w:noProof/>
+            </w:rPr>
+          </w:pPr>
+          <w:hyperlink w:anchor="_Toc72684005" w:history="1">
+            <w:r>
+              <w:rPr>
+                <w:rStyle w:val="Lienhypertexte"/>
+                <w:noProof/>
+                <w:lang w:val="fr-FR"/>
+              </w:rPr>
+              <w:t>Distribution du travail :</w:t>
+            </w:r>
+            <w:r>
+              <w:rPr>
+                <w:noProof/>
+                <w:webHidden/>
+              </w:rPr>
+              <w:tab/>
+            </w:r>
+            <w:r>
+              <w:rPr>
+                <w:noProof/>
+                <w:webHidden/>
+              </w:rPr>
+              <w:fldChar w:fldCharType="begin"/>
+            </w:r>
+            <w:r>
+              <w:rPr>
+                <w:noProof/>
+                <w:webHidden/>
+              </w:rPr>
+              <w:instrText xml:space="preserve"> PAGEREF _Toc72684005 \h </w:instrText>
+            </w:r>
+            <w:r>
+              <w:rPr>
+                <w:noProof/>
+                <w:webHidden/>
+              </w:rPr>
+            </w:r>
+            <w:r>
+              <w:rPr>
+                <w:noProof/>
+                <w:webHidden/>
+              </w:rPr>
+              <w:fldChar w:fldCharType="separate"/>
+            </w:r>
+            <w:r>
+              <w:rPr>
+                <w:noProof/>
+                <w:webHidden/>
+              </w:rPr>
+              <w:t>3</w:t>
+            </w:r>
+            <w:r>
+              <w:rPr>
+                <w:noProof/>
+                <w:webHidden/>
+              </w:rPr>
+              <w:fldChar w:fldCharType="end"/>
+            </w:r>
+          </w:hyperlink>
+        </w:p>
+        <w:p>
+          <w:pPr>
+            <w:pStyle w:val="TM2"/>
+            <w:tabs>
+              <w:tab w:val="right" w:leader="dot" w:pos="9350"/>
+            </w:tabs>
+            <w:rPr>
+              <w:rFonts w:eastAsiaTheme="minorEastAsia"/>
+              <w:noProof/>
+            </w:rPr>
+          </w:pPr>
+          <w:hyperlink w:anchor="_Toc72684006" w:history="1">
+            <w:r>
+              <w:rPr>
+                <w:rStyle w:val="Lienhypertexte"/>
+                <w:noProof/>
+                <w:lang w:val="fr-FR"/>
+              </w:rPr>
+              <w:t>Lien du GitHub commun :</w:t>
+            </w:r>
+            <w:r>
+              <w:rPr>
+                <w:noProof/>
+                <w:webHidden/>
+              </w:rPr>
+              <w:tab/>
+            </w:r>
+            <w:r>
+              <w:rPr>
+                <w:noProof/>
+                <w:webHidden/>
+              </w:rPr>
+              <w:fldChar w:fldCharType="begin"/>
+            </w:r>
+            <w:r>
+              <w:rPr>
+                <w:noProof/>
+                <w:webHidden/>
+              </w:rPr>
+              <w:instrText xml:space="preserve"> PAGEREF _Toc72684006 \h </w:instrText>
+            </w:r>
+            <w:r>
+              <w:rPr>
+                <w:noProof/>
+                <w:webHidden/>
+              </w:rPr>
+            </w:r>
+            <w:r>
+              <w:rPr>
+                <w:noProof/>
+                <w:webHidden/>
+              </w:rPr>
+              <w:fldChar w:fldCharType="separate"/>
+            </w:r>
+            <w:r>
+              <w:rPr>
+                <w:noProof/>
+                <w:webHidden/>
+              </w:rPr>
+              <w:t>3</w:t>
+            </w:r>
+            <w:r>
+              <w:rPr>
+                <w:noProof/>
+                <w:webHidden/>
+              </w:rPr>
+              <w:fldChar w:fldCharType="end"/>
+            </w:r>
+          </w:hyperlink>
+        </w:p>
+        <w:p>
+          <w:r>
+            <w:rPr>
+              <w:b/>
+              <w:bCs/>
+              <w:noProof/>
+            </w:rPr>
+            <w:fldChar w:fldCharType="end"/>
+          </w:r>
+        </w:p>
+      </w:sdtContent>
+    </w:sdt>
+    <w:p/>
     <w:p>
       <w:pPr>
         <w:jc w:val="both"/>
@@ -57,6 +666,7 @@
           <w:lang w:val="fr-FR"/>
         </w:rPr>
       </w:pPr>
+      <w:bookmarkStart w:id="0" w:name="_Toc72683999"/>
       <w:r>
         <w:rPr>
           <w:u w:val="single"/>
@@ -64,6 +674,7 @@
         </w:rPr>
         <w:t>Description du problème :</w:t>
       </w:r>
+      <w:bookmarkEnd w:id="0"/>
     </w:p>
     <w:p>
       <w:pPr>
@@ -1619,6 +2230,7 @@
           <w:lang w:val="fr-FR"/>
         </w:rPr>
       </w:pPr>
+      <w:bookmarkStart w:id="1" w:name="_Toc72684000"/>
       <w:r>
         <w:rPr>
           <w:u w:val="single"/>
@@ -1626,6 +2238,7 @@
         </w:rPr>
         <w:t>Notre implémentation :</w:t>
       </w:r>
+      <w:bookmarkEnd w:id="1"/>
     </w:p>
     <w:p>
       <w:pPr>
@@ -1650,7 +2263,19 @@
         <w:rPr>
           <w:lang w:val="fr-FR"/>
         </w:rPr>
-        <w:t xml:space="preserve"> sur 3 </w:t>
+        <w:t xml:space="preserve"> sur </w:t>
+      </w:r>
+      <w:r>
+        <w:rPr>
+          <w:lang w:val="fr-FR"/>
+        </w:rPr>
+        <w:t>plusieurs</w:t>
+      </w:r>
+      <w:r>
+        <w:rPr>
+          <w:lang w:val="fr-FR"/>
+        </w:rPr>
+        <w:t xml:space="preserve"> </w:t>
       </w:r>
       <w:r>
         <w:rPr>
@@ -1662,8 +2287,243 @@
         <w:rPr>
           <w:lang w:val="fr-FR"/>
         </w:rPr>
-        <w:t> : la caméra (</w:t>
-      </w:r>
+        <w:t> :</w:t>
+      </w:r>
+    </w:p>
+    <w:p>
+      <w:pPr>
+        <w:pStyle w:val="Paragraphedeliste"/>
+        <w:numPr>
+          <w:ilvl w:val="0"/>
+          <w:numId w:val="3"/>
+        </w:numPr>
+        <w:jc w:val="both"/>
+        <w:rPr>
+          <w:lang w:val="fr-FR"/>
+        </w:rPr>
+      </w:pPr>
+      <w:r>
+        <w:rPr>
+          <w:i/>
+          <w:iCs/>
+          <w:lang w:val="fr-FR"/>
+        </w:rPr>
+        <w:t>vector.py </w:t>
+      </w:r>
+      <w:r>
+        <w:rPr>
+          <w:lang w:val="fr-FR"/>
+        </w:rPr>
+        <w:t xml:space="preserve">contenant les classes </w:t>
+      </w:r>
+      <w:r>
+        <w:rPr>
+          <w:i/>
+          <w:iCs/>
+          <w:lang w:val="fr-FR"/>
+        </w:rPr>
+        <w:t xml:space="preserve">Vector </w:t>
+      </w:r>
+      <w:r>
+        <w:rPr>
+          <w:lang w:val="fr-FR"/>
+        </w:rPr>
+        <w:t xml:space="preserve">et </w:t>
+      </w:r>
+      <w:r>
+        <w:rPr>
+          <w:i/>
+          <w:iCs/>
+          <w:lang w:val="fr-FR"/>
+        </w:rPr>
+        <w:t xml:space="preserve">Vector2 </w:t>
+      </w:r>
+    </w:p>
+    <w:p>
+      <w:pPr>
+        <w:pStyle w:val="Paragraphedeliste"/>
+        <w:numPr>
+          <w:ilvl w:val="0"/>
+          <w:numId w:val="3"/>
+        </w:numPr>
+        <w:jc w:val="both"/>
+        <w:rPr>
+          <w:i/>
+          <w:iCs/>
+          <w:lang w:val="fr-FR"/>
+        </w:rPr>
+      </w:pPr>
+      <w:r>
+        <w:rPr>
+          <w:i/>
+          <w:iCs/>
+          <w:lang w:val="fr-FR"/>
+        </w:rPr>
+        <w:lastRenderedPageBreak/>
+        <w:t>world.py</w:t>
+      </w:r>
+      <w:r>
+        <w:rPr>
+          <w:i/>
+          <w:iCs/>
+          <w:lang w:val="fr-FR"/>
+        </w:rPr>
+        <w:t xml:space="preserve"> </w:t>
+      </w:r>
+      <w:r>
+        <w:rPr>
+          <w:lang w:val="fr-FR"/>
+        </w:rPr>
+        <w:t xml:space="preserve">avec les classes </w:t>
+      </w:r>
+      <w:r>
+        <w:rPr>
+          <w:i/>
+          <w:iCs/>
+          <w:lang w:val="fr-FR"/>
+        </w:rPr>
+        <w:t xml:space="preserve">Body </w:t>
+      </w:r>
+      <w:r>
+        <w:rPr>
+          <w:lang w:val="fr-FR"/>
+        </w:rPr>
+        <w:t xml:space="preserve"> et </w:t>
+      </w:r>
+      <w:r>
+        <w:rPr>
+          <w:i/>
+          <w:iCs/>
+          <w:lang w:val="fr-FR"/>
+        </w:rPr>
+        <w:t>World</w:t>
+      </w:r>
+    </w:p>
+    <w:p>
+      <w:pPr>
+        <w:pStyle w:val="Paragraphedeliste"/>
+        <w:numPr>
+          <w:ilvl w:val="0"/>
+          <w:numId w:val="3"/>
+        </w:numPr>
+        <w:jc w:val="both"/>
+        <w:rPr>
+          <w:lang w:val="fr-FR"/>
+        </w:rPr>
+      </w:pPr>
+      <w:r>
+        <w:rPr>
+          <w:i/>
+          <w:iCs/>
+          <w:lang w:val="fr-FR"/>
+        </w:rPr>
+        <w:t>engine.py</w:t>
+      </w:r>
+      <w:r>
+        <w:rPr>
+          <w:i/>
+          <w:iCs/>
+          <w:lang w:val="fr-FR"/>
+        </w:rPr>
+        <w:t>,</w:t>
+      </w:r>
+      <w:r>
+        <w:rPr>
+          <w:lang w:val="fr-FR"/>
+        </w:rPr>
+        <w:t> </w:t>
+      </w:r>
+      <w:r>
+        <w:rPr>
+          <w:lang w:val="fr-FR"/>
+        </w:rPr>
+        <w:t>le moteur de notre problème physique</w:t>
+      </w:r>
+      <w:r>
+        <w:rPr>
+          <w:lang w:val="fr-FR"/>
+        </w:rPr>
+        <w:t xml:space="preserve"> </w:t>
+      </w:r>
+    </w:p>
+    <w:p>
+      <w:pPr>
+        <w:pStyle w:val="Paragraphedeliste"/>
+        <w:numPr>
+          <w:ilvl w:val="0"/>
+          <w:numId w:val="3"/>
+        </w:numPr>
+        <w:jc w:val="both"/>
+        <w:rPr>
+          <w:lang w:val="fr-FR"/>
+        </w:rPr>
+      </w:pPr>
+      <w:r>
+        <w:rPr>
+          <w:i/>
+          <w:iCs/>
+          <w:lang w:val="fr-FR"/>
+        </w:rPr>
+        <w:t>solver.py</w:t>
+      </w:r>
+      <w:r>
+        <w:rPr>
+          <w:lang w:val="fr-FR"/>
+        </w:rPr>
+        <w:t> </w:t>
+      </w:r>
+      <w:r>
+        <w:rPr>
+          <w:lang w:val="fr-FR"/>
+        </w:rPr>
+        <w:t xml:space="preserve">pour </w:t>
+      </w:r>
+      <w:r>
+        <w:rPr>
+          <w:lang w:val="fr-FR"/>
+        </w:rPr>
+        <w:t>la résolution d’équations différentielles</w:t>
+      </w:r>
+    </w:p>
+    <w:p>
+      <w:pPr>
+        <w:pStyle w:val="Paragraphedeliste"/>
+        <w:numPr>
+          <w:ilvl w:val="0"/>
+          <w:numId w:val="3"/>
+        </w:numPr>
+        <w:jc w:val="both"/>
+        <w:rPr>
+          <w:lang w:val="fr-FR"/>
+        </w:rPr>
+      </w:pPr>
+      <w:r>
+        <w:rPr>
+          <w:i/>
+          <w:iCs/>
+          <w:lang w:val="fr-FR"/>
+        </w:rPr>
+        <w:t>simulator.py</w:t>
+      </w:r>
+      <w:r>
+        <w:rPr>
+          <w:lang w:val="fr-FR"/>
+        </w:rPr>
+        <w:t xml:space="preserve"> pour simuler le problème</w:t>
+      </w:r>
+    </w:p>
+    <w:p>
+      <w:pPr>
+        <w:pStyle w:val="Paragraphedeliste"/>
+        <w:numPr>
+          <w:ilvl w:val="0"/>
+          <w:numId w:val="3"/>
+        </w:numPr>
+        <w:jc w:val="both"/>
+        <w:rPr>
+          <w:lang w:val="fr-FR"/>
+        </w:rPr>
+      </w:pPr>
       <w:r>
         <w:rPr>
           <w:i/>
@@ -1674,75 +2534,26 @@
       </w:r>
       <w:r>
         <w:rPr>
-          <w:lang w:val="fr-FR"/>
-        </w:rPr>
-        <w:t>), la résolution d’équations différentielles (</w:t>
-      </w:r>
-      <w:r>
-        <w:rPr>
-          <w:i/>
-          <w:iCs/>
-          <w:lang w:val="fr-FR"/>
-        </w:rPr>
-        <w:t xml:space="preserve">solver.py) </w:t>
-      </w:r>
-      <w:r>
-        <w:rPr>
-          <w:lang w:val="fr-FR"/>
-        </w:rPr>
-        <w:t>et l’application à notre problème gravitationnel (</w:t>
-      </w:r>
-      <w:r>
-        <w:rPr>
-          <w:i/>
-          <w:iCs/>
-          <w:lang w:val="fr-FR"/>
-        </w:rPr>
-        <w:t>engine.py</w:t>
-      </w:r>
-      <w:r>
-        <w:rPr>
-          <w:lang w:val="fr-FR"/>
-        </w:rPr>
-        <w:t>)</w:t>
-      </w:r>
-      <w:r>
-        <w:rPr>
-          <w:lang w:val="fr-FR"/>
-        </w:rPr>
-        <w:t xml:space="preserve"> correspondant respectivement aux classes </w:t>
-      </w:r>
-      <w:r>
-        <w:rPr>
-          <w:i/>
-          <w:iCs/>
-          <w:lang w:val="fr-FR"/>
-        </w:rPr>
-        <w:t xml:space="preserve">Camera, Solver </w:t>
-      </w:r>
-      <w:r>
-        <w:rPr>
-          <w:lang w:val="fr-FR"/>
-        </w:rPr>
-        <w:t xml:space="preserve">et </w:t>
-      </w:r>
-      <w:r>
-        <w:rPr>
-          <w:i/>
-          <w:iCs/>
-          <w:lang w:val="fr-FR"/>
-        </w:rPr>
-        <w:t>Engine</w:t>
-      </w:r>
-      <w:r>
-        <w:rPr>
-          <w:lang w:val="fr-FR"/>
-        </w:rPr>
-        <w:t xml:space="preserve">. </w:t>
-      </w:r>
-    </w:p>
-    <w:p>
-      <w:pPr>
+          <w:i/>
+          <w:iCs/>
+          <w:lang w:val="fr-FR"/>
+        </w:rPr>
+        <w:t> </w:t>
+      </w:r>
+      <w:r>
+        <w:rPr>
+          <w:lang w:val="fr-FR"/>
+        </w:rPr>
+        <w:t>gérant les changements d’échelle entre le solver et l’écran</w:t>
+      </w:r>
+    </w:p>
+    <w:p>
+      <w:pPr>
+        <w:pStyle w:val="Paragraphedeliste"/>
+        <w:numPr>
+          <w:ilvl w:val="0"/>
+          <w:numId w:val="3"/>
+        </w:numPr>
         <w:jc w:val="both"/>
         <w:rPr>
           <w:lang w:val="fr-FR"/>
@@ -1750,9 +2561,197 @@
       </w:pPr>
       <w:r>
         <w:rPr>
-          <w:lang w:val="fr-FR"/>
-        </w:rPr>
-        <w:t xml:space="preserve">Nous ne redéfinissons pas entièrement les classes à chaque fois : chaque classe écrite hérite d’une classe de base dans laquelle nous redéfinissons les fonctions à changer. Cela nous permet notamment de réduire les doublons de code. </w:t>
+          <w:i/>
+          <w:iCs/>
+          <w:lang w:val="fr-FR"/>
+        </w:rPr>
+        <w:t>screen.py</w:t>
+      </w:r>
+      <w:r>
+        <w:rPr>
+          <w:i/>
+          <w:iCs/>
+          <w:lang w:val="fr-FR"/>
+        </w:rPr>
+        <w:t xml:space="preserve"> </w:t>
+      </w:r>
+      <w:r>
+        <w:rPr>
+          <w:lang w:val="fr-FR"/>
+        </w:rPr>
+        <w:t>pour gérer l’affichage à l’écran</w:t>
+      </w:r>
+    </w:p>
+    <w:p>
+      <w:pPr>
+        <w:pStyle w:val="Paragraphedeliste"/>
+        <w:numPr>
+          <w:ilvl w:val="0"/>
+          <w:numId w:val="3"/>
+        </w:numPr>
+        <w:jc w:val="both"/>
+        <w:rPr>
+          <w:lang w:val="fr-FR"/>
+        </w:rPr>
+      </w:pPr>
+      <w:r>
+        <w:rPr>
+          <w:i/>
+          <w:iCs/>
+          <w:lang w:val="fr-FR"/>
+        </w:rPr>
+        <w:t>main.py</w:t>
+      </w:r>
+      <w:r>
+        <w:rPr>
+          <w:i/>
+          <w:iCs/>
+          <w:lang w:val="fr-FR"/>
+        </w:rPr>
+        <w:t xml:space="preserve"> </w:t>
+      </w:r>
+      <w:r>
+        <w:rPr>
+          <w:lang w:val="fr-FR"/>
+        </w:rPr>
+        <w:t>orchestrant le tout</w:t>
+      </w:r>
+    </w:p>
+    <w:p>
+      <w:pPr>
+        <w:pStyle w:val="Paragraphedeliste"/>
+        <w:numPr>
+          <w:ilvl w:val="0"/>
+          <w:numId w:val="3"/>
+        </w:numPr>
+        <w:jc w:val="both"/>
+        <w:rPr>
+          <w:lang w:val="fr-FR"/>
+        </w:rPr>
+      </w:pPr>
+      <w:r>
+        <w:rPr>
+          <w:lang w:val="fr-FR"/>
+        </w:rPr>
+        <w:t>et les tests de ces parties</w:t>
+      </w:r>
+    </w:p>
+    <w:p>
+      <w:pPr>
+        <w:jc w:val="both"/>
+        <w:rPr>
+          <w:lang w:val="fr-FR"/>
+        </w:rPr>
+      </w:pPr>
+      <w:r>
+        <w:rPr>
+          <w:lang w:val="fr-FR"/>
+        </w:rPr>
+        <w:t xml:space="preserve">Nous ne redéfinissons pas entièrement les classes à chaque fois : </w:t>
+      </w:r>
+      <w:r>
+        <w:rPr>
+          <w:lang w:val="fr-FR"/>
+        </w:rPr>
+        <w:t>la plupart des</w:t>
+      </w:r>
+      <w:r>
+        <w:rPr>
+          <w:lang w:val="fr-FR"/>
+        </w:rPr>
+        <w:t xml:space="preserve"> classe</w:t>
+      </w:r>
+      <w:r>
+        <w:rPr>
+          <w:lang w:val="fr-FR"/>
+        </w:rPr>
+        <w:t>s</w:t>
+      </w:r>
+      <w:r>
+        <w:rPr>
+          <w:lang w:val="fr-FR"/>
+        </w:rPr>
+        <w:t xml:space="preserve"> écrite</w:t>
+      </w:r>
+      <w:r>
+        <w:rPr>
+          <w:lang w:val="fr-FR"/>
+        </w:rPr>
+        <w:t>s</w:t>
+      </w:r>
+      <w:r>
+        <w:rPr>
+          <w:lang w:val="fr-FR"/>
+        </w:rPr>
+        <w:t xml:space="preserve"> hérite</w:t>
+      </w:r>
+      <w:r>
+        <w:rPr>
+          <w:lang w:val="fr-FR"/>
+        </w:rPr>
+        <w:t>nt</w:t>
+      </w:r>
+      <w:r>
+        <w:rPr>
+          <w:lang w:val="fr-FR"/>
+        </w:rPr>
+        <w:t xml:space="preserve"> d’une classe de base dans l</w:t>
+      </w:r>
+      <w:r>
+        <w:rPr>
+          <w:lang w:val="fr-FR"/>
+        </w:rPr>
+        <w:t>es</w:t>
+      </w:r>
+      <w:r>
+        <w:rPr>
+          <w:lang w:val="fr-FR"/>
+        </w:rPr>
+        <w:t>quelle</w:t>
+      </w:r>
+      <w:r>
+        <w:rPr>
+          <w:lang w:val="fr-FR"/>
+        </w:rPr>
+        <w:t>s</w:t>
+      </w:r>
+      <w:r>
+        <w:rPr>
+          <w:lang w:val="fr-FR"/>
+        </w:rPr>
+        <w:t xml:space="preserve"> nous redéfinissons les fonctions à changer. Cela nous permet notamment de réduire les doublons de code. </w:t>
+      </w:r>
+    </w:p>
+    <w:p>
+      <w:pPr>
+        <w:pStyle w:val="Titre3"/>
+        <w:rPr>
+          <w:u w:val="single"/>
+          <w:lang w:val="fr-FR"/>
+        </w:rPr>
+      </w:pPr>
+      <w:r>
+        <w:rPr>
+          <w:u w:val="single"/>
+          <w:lang w:val="fr-FR"/>
+        </w:rPr>
+        <w:t>Vector</w:t>
+      </w:r>
+    </w:p>
+    <w:p>
+      <w:pPr>
+        <w:pStyle w:val="Titre3"/>
+        <w:rPr>
+          <w:u w:val="single"/>
+          <w:lang w:val="fr-FR"/>
+        </w:rPr>
+      </w:pPr>
+      <w:r>
+        <w:rPr>
+          <w:u w:val="single"/>
+          <w:lang w:val="fr-FR"/>
+        </w:rPr>
+        <w:t>World</w:t>
       </w:r>
     </w:p>
     <w:p>
@@ -1764,13 +2763,15 @@
           <w:lang w:val="fr-FR"/>
         </w:rPr>
       </w:pPr>
+      <w:bookmarkStart w:id="2" w:name="_Toc72684003"/>
       <w:r>
         <w:rPr>
           <w:u w:val="single"/>
           <w:lang w:val="fr-FR"/>
         </w:rPr>
-        <w:t>Caméra</w:t>
-      </w:r>
+        <w:t>Engine</w:t>
+      </w:r>
+      <w:bookmarkEnd w:id="2"/>
     </w:p>
     <w:p>
       <w:pPr>
@@ -1783,136 +2784,36 @@
         <w:rPr>
           <w:lang w:val="fr-FR"/>
         </w:rPr>
-        <w:t xml:space="preserve">Le but de cette classe est de </w:t>
-      </w:r>
-      <w:r>
-        <w:rPr>
-          <w:lang w:val="fr-FR"/>
-        </w:rPr>
-        <w:t xml:space="preserve">préparer l’affichage à l’écran. </w:t>
+        <w:t xml:space="preserve">La classe </w:t>
+      </w:r>
+      <w:r>
+        <w:rPr>
+          <w:i/>
+          <w:iCs/>
+          <w:lang w:val="fr-FR"/>
+        </w:rPr>
+        <w:t>Engine</w:t>
+      </w:r>
+      <w:r>
+        <w:rPr>
+          <w:lang w:val="fr-FR"/>
+        </w:rPr>
+        <w:t xml:space="preserve"> correspond au moteur physique de la simulation.</w:t>
       </w:r>
     </w:p>
     <w:p>
       <w:pPr>
         <w:jc w:val="both"/>
         <w:rPr>
-          <w:i/>
-          <w:iCs/>
-          <w:lang w:val="fr-FR"/>
-        </w:rPr>
-      </w:pPr>
-      <w:r>
-        <w:rPr>
-          <w:lang w:val="fr-FR"/>
-        </w:rPr>
-        <w:t>Ses fonctions gèrent</w:t>
-      </w:r>
-      <w:r>
-        <w:rPr>
-          <w:lang w:val="fr-FR"/>
-        </w:rPr>
-        <w:t xml:space="preserve"> le changement de repère </w:t>
-      </w:r>
-      <w:r>
-        <w:rPr>
-          <w:lang w:val="fr-FR"/>
-        </w:rPr>
-        <w:t>depuis les</w:t>
-      </w:r>
-      <w:r>
-        <w:rPr>
-          <w:lang w:val="fr-FR"/>
-        </w:rPr>
-        <w:t xml:space="preserve"> coordonnées utilisé</w:t>
-      </w:r>
-      <w:r>
-        <w:rPr>
-          <w:lang w:val="fr-FR"/>
-        </w:rPr>
-        <w:t>es</w:t>
-      </w:r>
-      <w:r>
-        <w:rPr>
-          <w:lang w:val="fr-FR"/>
-        </w:rPr>
-        <w:t xml:space="preserve"> pour les calculs </w:t>
-      </w:r>
-      <w:r>
-        <w:rPr>
-          <w:lang w:val="fr-FR"/>
-        </w:rPr>
-        <w:t xml:space="preserve">à </w:t>
-      </w:r>
-      <w:r>
-        <w:rPr>
-          <w:lang w:val="fr-FR"/>
-        </w:rPr>
-        <w:t>c</w:t>
-      </w:r>
-      <w:r>
-        <w:rPr>
-          <w:lang w:val="fr-FR"/>
-        </w:rPr>
-        <w:t>elles</w:t>
-      </w:r>
-      <w:r>
-        <w:rPr>
-          <w:lang w:val="fr-FR"/>
-        </w:rPr>
-        <w:t xml:space="preserve"> que prend en compte </w:t>
-      </w:r>
-      <w:r>
-        <w:rPr>
-          <w:lang w:val="fr-FR"/>
-        </w:rPr>
-        <w:t>pour l’affichage à l’écran</w:t>
-      </w:r>
-      <w:r>
-        <w:rPr>
-          <w:lang w:val="fr-FR"/>
-        </w:rPr>
-        <w:t>.</w:t>
-      </w:r>
-      <w:r>
-        <w:rPr>
-          <w:lang w:val="fr-FR"/>
-        </w:rPr>
-        <w:t xml:space="preserve"> Nous avons eu du mal à définir les deux fonctions </w:t>
-      </w:r>
-      <w:proofErr w:type="spellStart"/>
-      <w:r>
-        <w:rPr>
-          <w:i/>
-          <w:iCs/>
-          <w:lang w:val="fr-FR"/>
-        </w:rPr>
-        <w:t>to_screen_co</w:t>
-      </w:r>
-      <w:r>
-        <w:rPr>
-          <w:i/>
-          <w:iCs/>
-          <w:lang w:val="fr-FR"/>
-        </w:rPr>
-        <w:t>o</w:t>
-      </w:r>
-      <w:r>
-        <w:rPr>
-          <w:i/>
-          <w:iCs/>
-          <w:lang w:val="fr-FR"/>
-        </w:rPr>
-        <w:t>rd</w:t>
-      </w:r>
-      <w:r>
-        <w:rPr>
-          <w:i/>
-          <w:iCs/>
-          <w:lang w:val="fr-FR"/>
-        </w:rPr>
-        <w:t>s</w:t>
-      </w:r>
-      <w:proofErr w:type="spellEnd"/>
+          <w:lang w:val="fr-FR"/>
+        </w:rPr>
+      </w:pPr>
+      <w:r>
+        <w:rPr>
+          <w:lang w:val="fr-FR"/>
+        </w:rPr>
+        <w:t>Elle</w:t>
+      </w:r>
       <w:r>
         <w:rPr>
           <w:i/>
@@ -1925,44 +2826,60 @@
         <w:rPr>
           <w:lang w:val="fr-FR"/>
         </w:rPr>
-        <w:t xml:space="preserve">et </w:t>
-      </w:r>
-      <w:proofErr w:type="spellStart"/>
-      <w:r>
-        <w:rPr>
-          <w:i/>
-          <w:iCs/>
-          <w:lang w:val="fr-FR"/>
-        </w:rPr>
-        <w:t>from_screen_c</w:t>
-      </w:r>
-      <w:r>
-        <w:rPr>
-          <w:i/>
-          <w:iCs/>
-          <w:lang w:val="fr-FR"/>
-        </w:rPr>
-        <w:t>o</w:t>
-      </w:r>
-      <w:r>
-        <w:rPr>
-          <w:i/>
-          <w:iCs/>
-          <w:lang w:val="fr-FR"/>
-        </w:rPr>
-        <w:t>ord</w:t>
-      </w:r>
-      <w:r>
-        <w:rPr>
-          <w:i/>
-          <w:iCs/>
-          <w:lang w:val="fr-FR"/>
-        </w:rPr>
-        <w:t>s</w:t>
-      </w:r>
-      <w:proofErr w:type="spellEnd"/>
-      <w:r>
-        <w:rPr>
+        <w:t xml:space="preserve">ressence les fonctions </w:t>
+      </w:r>
+      <w:r>
+        <w:rPr>
+          <w:i/>
+          <w:iCs/>
+          <w:lang w:val="fr-FR"/>
+        </w:rPr>
+        <w:t>gravitational_force</w:t>
+      </w:r>
+      <w:r>
+        <w:rPr>
+          <w:i/>
+          <w:iCs/>
+          <w:lang w:val="fr-FR"/>
+        </w:rPr>
+        <w:t xml:space="preserve">, </w:t>
+      </w:r>
+      <w:r>
+        <w:rPr>
+          <w:i/>
+          <w:iCs/>
+          <w:lang w:val="fr-FR"/>
+        </w:rPr>
+        <w:t>derivatives</w:t>
+      </w:r>
+      <w:r>
+        <w:rPr>
+          <w:i/>
+          <w:iCs/>
+          <w:lang w:val="fr-FR"/>
+        </w:rPr>
+        <w:t xml:space="preserve">(applique le PFD pour trouver y’), </w:t>
+      </w:r>
+      <w:r>
+        <w:rPr>
+          <w:i/>
+          <w:iCs/>
+          <w:lang w:val="fr-FR"/>
+        </w:rPr>
+        <w:t>make_solver_state</w:t>
+      </w:r>
+      <w:r>
+        <w:rPr>
+          <w:i/>
+          <w:iCs/>
+          <w:lang w:val="fr-FR"/>
+        </w:rPr>
+        <w:t xml:space="preserve"> (état initial)</w:t>
+      </w:r>
+      <w:r>
+        <w:rPr>
+          <w:i/>
+          <w:iCs/>
           <w:lang w:val="fr-FR"/>
         </w:rPr>
         <w:t xml:space="preserve"> </w:t>
@@ -1971,163 +2888,13 @@
         <w:rPr>
           <w:lang w:val="fr-FR"/>
         </w:rPr>
-        <w:t>en fonction de la position de la caméra</w:t>
-      </w:r>
-      <w:r>
-        <w:rPr>
-          <w:lang w:val="fr-FR"/>
-        </w:rPr>
-        <w:t>. A</w:t>
-      </w:r>
-      <w:r>
-        <w:rPr>
-          <w:lang w:val="fr-FR"/>
-        </w:rPr>
-        <w:t>u départ</w:t>
-      </w:r>
-      <w:r>
-        <w:rPr>
-          <w:lang w:val="fr-FR"/>
-        </w:rPr>
-        <w:t>,</w:t>
-      </w:r>
-      <w:r>
-        <w:rPr>
-          <w:lang w:val="fr-FR"/>
-        </w:rPr>
-        <w:t xml:space="preserve"> nous n’avions </w:t>
-      </w:r>
-      <w:r>
-        <w:rPr>
-          <w:lang w:val="fr-FR"/>
-        </w:rPr>
-        <w:t>mis toujours</w:t>
-      </w:r>
-      <w:r>
-        <w:rPr>
-          <w:lang w:val="fr-FR"/>
-        </w:rPr>
-        <w:t xml:space="preserve"> l</w:t>
-      </w:r>
-      <w:r>
-        <w:rPr>
-          <w:lang w:val="fr-FR"/>
-        </w:rPr>
-        <w:t>e même point au milieu de l’interface</w:t>
-      </w:r>
-      <w:r>
-        <w:rPr>
-          <w:lang w:val="fr-FR"/>
-        </w:rPr>
-        <w:t xml:space="preserve"> quel que soit l’emplacement initial des planètes ou la « position de la caméra »</w:t>
-      </w:r>
-      <w:r>
-        <w:rPr>
-          <w:lang w:val="fr-FR"/>
-        </w:rPr>
-        <w:t>.</w:t>
-      </w:r>
-      <w:r>
-        <w:rPr>
-          <w:lang w:val="fr-FR"/>
-        </w:rPr>
-        <w:t xml:space="preserve"> Nous avons ensuite changé nos formules dans ces deux fonctions pour </w:t>
-      </w:r>
-      <w:r>
-        <w:rPr>
-          <w:lang w:val="fr-FR"/>
-        </w:rPr>
-        <w:t>prendre en compte la position de la caméra. Ainsi l</w:t>
-      </w:r>
-      <w:r>
-        <w:rPr>
-          <w:lang w:val="fr-FR"/>
-        </w:rPr>
-        <w:t xml:space="preserve">es tests </w:t>
-      </w:r>
-      <w:proofErr w:type="spellStart"/>
-      <w:r>
-        <w:rPr>
-          <w:i/>
-          <w:iCs/>
-          <w:lang w:val="fr-FR"/>
-        </w:rPr>
-        <w:t>CameraTestCase</w:t>
-      </w:r>
-      <w:proofErr w:type="spellEnd"/>
-      <w:r>
-        <w:rPr>
-          <w:lang w:val="fr-FR"/>
-        </w:rPr>
-        <w:t xml:space="preserve"> </w:t>
-      </w:r>
-      <w:r>
-        <w:rPr>
-          <w:lang w:val="fr-FR"/>
-        </w:rPr>
-        <w:t>ont été</w:t>
-      </w:r>
-      <w:r>
-        <w:rPr>
-          <w:lang w:val="fr-FR"/>
-        </w:rPr>
-        <w:t xml:space="preserve"> vérifiés. C’est à ce moment-là que nous avons décidé d’ajouter des tests pour vérifier aussi notre fonction </w:t>
-      </w:r>
-      <w:proofErr w:type="spellStart"/>
-      <w:r>
-        <w:rPr>
-          <w:i/>
-          <w:iCs/>
-          <w:lang w:val="fr-FR"/>
-        </w:rPr>
-        <w:t>from_screen_c</w:t>
-      </w:r>
-      <w:r>
-        <w:rPr>
-          <w:i/>
-          <w:iCs/>
-          <w:lang w:val="fr-FR"/>
-        </w:rPr>
-        <w:t>o</w:t>
-      </w:r>
-      <w:r>
-        <w:rPr>
-          <w:i/>
-          <w:iCs/>
-          <w:lang w:val="fr-FR"/>
-        </w:rPr>
-        <w:t>ord</w:t>
-      </w:r>
-      <w:r>
-        <w:rPr>
-          <w:i/>
-          <w:iCs/>
-          <w:lang w:val="fr-FR"/>
-        </w:rPr>
-        <w:t>s</w:t>
-      </w:r>
-      <w:proofErr w:type="spellEnd"/>
-      <w:r>
-        <w:rPr>
-          <w:i/>
-          <w:iCs/>
-          <w:lang w:val="fr-FR"/>
-        </w:rPr>
-        <w:t xml:space="preserve"> </w:t>
-      </w:r>
-      <w:r>
-        <w:rPr>
-          <w:lang w:val="fr-FR"/>
-        </w:rPr>
-        <w:t>qui n’étaient pas testée</w:t>
-      </w:r>
-      <w:r>
-        <w:rPr>
-          <w:i/>
-          <w:iCs/>
-          <w:lang w:val="fr-FR"/>
-        </w:rPr>
-        <w:t>.</w:t>
+        <w:t>q</w:t>
+      </w:r>
+      <w:r>
+        <w:rPr>
+          <w:lang w:val="fr-FR"/>
+        </w:rPr>
+        <w:t>ui permettent de faire la résolution du problème.</w:t>
       </w:r>
     </w:p>
     <w:p>
@@ -2141,25 +2908,63 @@
         <w:rPr>
           <w:lang w:val="fr-FR"/>
         </w:rPr>
-        <w:t xml:space="preserve">Nous </w:t>
-      </w:r>
-      <w:r>
-        <w:rPr>
-          <w:lang w:val="fr-FR"/>
-        </w:rPr>
-        <w:t>allons essayer</w:t>
-      </w:r>
-      <w:r>
-        <w:rPr>
-          <w:lang w:val="fr-FR"/>
-        </w:rPr>
-        <w:t xml:space="preserve"> d’améliorer notre programme pour l’interface graphique</w:t>
-      </w:r>
-      <w:r>
-        <w:rPr>
-          <w:lang w:val="fr-FR"/>
-        </w:rPr>
-        <w:t> en ajoutant la possibilité de se déplacer avec les flèches puis de suivre un astre.</w:t>
+        <w:t xml:space="preserve">Nous avons donc repris ce que nous avions précédemment écrit dans le fichier </w:t>
+      </w:r>
+      <w:r>
+        <w:rPr>
+          <w:i/>
+          <w:iCs/>
+          <w:lang w:val="fr-FR"/>
+        </w:rPr>
+        <w:t>Solver</w:t>
+      </w:r>
+      <w:r>
+        <w:rPr>
+          <w:lang w:val="fr-FR"/>
+        </w:rPr>
+        <w:t xml:space="preserve"> puis l’avons retranscrit dans </w:t>
+      </w:r>
+      <w:r>
+        <w:rPr>
+          <w:i/>
+          <w:iCs/>
+          <w:lang w:val="fr-FR"/>
+        </w:rPr>
+        <w:t>derivatives</w:t>
+      </w:r>
+      <w:r>
+        <w:rPr>
+          <w:lang w:val="fr-FR"/>
+        </w:rPr>
+        <w:t xml:space="preserve"> et </w:t>
+      </w:r>
+      <w:r>
+        <w:rPr>
+          <w:i/>
+          <w:iCs/>
+          <w:lang w:val="fr-FR"/>
+        </w:rPr>
+        <w:t>make_solver_state</w:t>
+      </w:r>
+      <w:r>
+        <w:rPr>
+          <w:lang w:val="fr-FR"/>
+        </w:rPr>
+        <w:t xml:space="preserve">. La fonction </w:t>
+      </w:r>
+      <w:r>
+        <w:rPr>
+          <w:i/>
+          <w:iCs/>
+          <w:lang w:val="fr-FR"/>
+        </w:rPr>
+        <w:t>gravitational_force</w:t>
+      </w:r>
+      <w:r>
+        <w:rPr>
+          <w:lang w:val="fr-FR"/>
+        </w:rPr>
+        <w:t xml:space="preserve"> correspond seulement à l’implémentation de la formule écrite en introduction de la force gravitationnelle.</w:t>
       </w:r>
     </w:p>
     <w:p>
@@ -2171,14 +2976,15 @@
           <w:lang w:val="fr-FR"/>
         </w:rPr>
       </w:pPr>
+      <w:bookmarkStart w:id="3" w:name="_Toc72684002"/>
       <w:r>
         <w:rPr>
           <w:u w:val="single"/>
           <w:lang w:val="fr-FR"/>
         </w:rPr>
-        <w:lastRenderedPageBreak/>
         <w:t>Solver</w:t>
       </w:r>
+      <w:bookmarkEnd w:id="3"/>
     </w:p>
     <w:p>
       <w:pPr>
@@ -2191,13 +2997,7 @@
         <w:rPr>
           <w:lang w:val="fr-FR"/>
         </w:rPr>
-        <w:t xml:space="preserve">Cette partie correspond à </w:t>
-      </w:r>
-      <w:r>
-        <w:rPr>
-          <w:lang w:val="fr-FR"/>
-        </w:rPr>
-        <w:t xml:space="preserve">l’intégration de l’équation de la forme </w:t>
+        <w:t xml:space="preserve">Cette partie correspond à l’intégration de l’équation de la forme </w:t>
       </w:r>
       <m:oMath>
         <m:sSup>
@@ -2256,19 +3056,7 @@
         <w:rPr>
           <w:lang w:val="fr-FR"/>
         </w:rPr>
-        <w:t>Nous avions commencé par résoudre tous les calculs dans une seule fonction</w:t>
-      </w:r>
-      <w:r>
-        <w:rPr>
-          <w:lang w:val="fr-FR"/>
-        </w:rPr>
-        <w:t>. N</w:t>
-      </w:r>
-      <w:r>
-        <w:rPr>
-          <w:lang w:val="fr-FR"/>
-        </w:rPr>
-        <w:t xml:space="preserve">ous faisions une boucle sur tous les corps i, puis sur tous les autres éléments exerçant une force sur i. On appliquait le Principe Fondamental de la Dynamique avec chacun de ses corps en sommant toutes les forces. Puis on modifiait les vitesses et les positions. </w:t>
+        <w:t xml:space="preserve">Nous avions commencé par résoudre tous les calculs dans une seule fonction. Nous faisions une boucle sur tous les corps i, puis sur tous les autres éléments exerçant une force sur i. On appliquait le Principe Fondamental de la Dynamique avec chacun de ses corps en sommant toutes les forces. Puis on modifiait les vitesses et les positions. </w:t>
       </w:r>
     </w:p>
     <w:p>
@@ -2316,27 +3104,22 @@
         <w:rPr>
           <w:lang w:val="fr-FR"/>
         </w:rPr>
-        <w:t xml:space="preserve"> E</w:t>
-      </w:r>
-      <w:r>
-        <w:rPr>
-          <w:lang w:val="fr-FR"/>
-        </w:rPr>
-        <w:t>n plus nous n’avions pris en compte que le pas de temps égal à 1</w:t>
-      </w:r>
-      <w:r>
-        <w:rPr>
-          <w:lang w:val="fr-FR"/>
-        </w:rPr>
-        <w:t>.</w:t>
-      </w:r>
-      <w:r>
-        <w:rPr>
-          <w:lang w:val="fr-FR"/>
-        </w:rPr>
-        <w:t xml:space="preserve"> Nous avons donc changé notre fonction </w:t>
-      </w:r>
-      <w:proofErr w:type="spellStart"/>
+        <w:t xml:space="preserve"> En plus nous n’avions pris en compte que le pas de temps égal à 1. Nous avons donc changé notre fonction </w:t>
+      </w:r>
+      <w:r>
+        <w:rPr>
+          <w:i/>
+          <w:iCs/>
+          <w:lang w:val="fr-FR"/>
+        </w:rPr>
+        <w:t xml:space="preserve">Integrate </w:t>
+      </w:r>
+      <w:r>
+        <w:rPr>
+          <w:lang w:val="fr-FR"/>
+        </w:rPr>
+        <w:t xml:space="preserve">avec une recherche du pas optimal de la bonne longueur. On a choisi de calculer la longueur du pas pour que toutes les intégrations se fassent sur le même temps. Nous utilisons la fonction f pour obtenir y’. A l’aide de la formule d’Euler (à l’ordre 1) nous intégrons ainsi la vitesse et la position. Dans cette fonction </w:t>
+      </w:r>
       <w:r>
         <w:rPr>
           <w:i/>
@@ -2345,128 +3128,12 @@
         </w:rPr>
         <w:t>Integrate</w:t>
       </w:r>
-      <w:proofErr w:type="spellEnd"/>
-      <w:r>
-        <w:rPr>
-          <w:i/>
-          <w:iCs/>
-          <w:lang w:val="fr-FR"/>
-        </w:rPr>
-        <w:t xml:space="preserve"> </w:t>
-      </w:r>
-      <w:r>
-        <w:rPr>
-          <w:lang w:val="fr-FR"/>
-        </w:rPr>
-        <w:t>avec une recherche du pas optimal de la bonne longueur</w:t>
-      </w:r>
-      <w:r>
-        <w:rPr>
-          <w:lang w:val="fr-FR"/>
-        </w:rPr>
-        <w:t>.</w:t>
-      </w:r>
-      <w:r>
-        <w:rPr>
-          <w:lang w:val="fr-FR"/>
-        </w:rPr>
-        <w:t xml:space="preserve"> </w:t>
-      </w:r>
-      <w:r>
-        <w:rPr>
-          <w:lang w:val="fr-FR"/>
-        </w:rPr>
-        <w:t xml:space="preserve">On a choisi de </w:t>
-      </w:r>
-      <w:r>
-        <w:rPr>
-          <w:lang w:val="fr-FR"/>
-        </w:rPr>
-        <w:t xml:space="preserve">calculer la longueur du pas pour que toutes les intégrations se fassent sur le même temps. Nous </w:t>
-      </w:r>
-      <w:r>
-        <w:rPr>
-          <w:lang w:val="fr-FR"/>
-        </w:rPr>
-        <w:t>utilis</w:t>
-      </w:r>
-      <w:r>
-        <w:rPr>
-          <w:lang w:val="fr-FR"/>
-        </w:rPr>
-        <w:t>ons</w:t>
-      </w:r>
-      <w:r>
-        <w:rPr>
-          <w:lang w:val="fr-FR"/>
-        </w:rPr>
-        <w:t xml:space="preserve"> la fonction f </w:t>
-      </w:r>
-      <w:r>
-        <w:rPr>
-          <w:lang w:val="fr-FR"/>
-        </w:rPr>
-        <w:t>pour obtenir y’. A l’aide de la formule</w:t>
-      </w:r>
-      <w:r>
-        <w:rPr>
-          <w:lang w:val="fr-FR"/>
-        </w:rPr>
-        <w:t xml:space="preserve"> </w:t>
-      </w:r>
-      <w:r>
-        <w:rPr>
-          <w:lang w:val="fr-FR"/>
-        </w:rPr>
-        <w:t>d’</w:t>
-      </w:r>
-      <w:r>
-        <w:rPr>
-          <w:lang w:val="fr-FR"/>
-        </w:rPr>
-        <w:t>Euler</w:t>
-      </w:r>
-      <w:r>
-        <w:rPr>
-          <w:lang w:val="fr-FR"/>
-        </w:rPr>
-        <w:t xml:space="preserve"> (à l’ordre 1)</w:t>
-      </w:r>
-      <w:r>
-        <w:rPr>
-          <w:lang w:val="fr-FR"/>
-        </w:rPr>
-        <w:t xml:space="preserve"> </w:t>
-      </w:r>
-      <w:r>
-        <w:rPr>
-          <w:lang w:val="fr-FR"/>
-        </w:rPr>
-        <w:t>nous intégrons ainsi la vitesse et la position.</w:t>
-      </w:r>
-      <w:r>
-        <w:rPr>
-          <w:lang w:val="fr-FR"/>
-        </w:rPr>
-        <w:t xml:space="preserve"> Dans cette fonction </w:t>
-      </w:r>
-      <w:proofErr w:type="spellStart"/>
-      <w:r>
-        <w:rPr>
-          <w:i/>
-          <w:iCs/>
-          <w:lang w:val="fr-FR"/>
-        </w:rPr>
-        <w:t>Integrate</w:t>
-      </w:r>
-      <w:proofErr w:type="spellEnd"/>
       <w:r>
         <w:rPr>
           <w:lang w:val="fr-FR"/>
         </w:rPr>
         <w:t xml:space="preserve"> nous utilisons la classe </w:t>
       </w:r>
-      <w:proofErr w:type="spellStart"/>
       <w:r>
         <w:rPr>
           <w:i/>
@@ -2475,13 +3142,36 @@
         </w:rPr>
         <w:t>Vector</w:t>
       </w:r>
-      <w:proofErr w:type="spellEnd"/>
       <w:r>
         <w:rPr>
           <w:lang w:val="fr-FR"/>
         </w:rPr>
         <w:t xml:space="preserve"> pour alléger les écritures.</w:t>
       </w:r>
+    </w:p>
+    <w:p>
+      <w:pPr>
+        <w:pStyle w:val="Titre3"/>
+        <w:rPr>
+          <w:u w:val="single"/>
+          <w:lang w:val="fr-FR"/>
+        </w:rPr>
+      </w:pPr>
+      <w:r>
+        <w:rPr>
+          <w:u w:val="single"/>
+          <w:lang w:val="fr-FR"/>
+        </w:rPr>
+        <w:t>Simulator</w:t>
+      </w:r>
+    </w:p>
+    <w:p>
+      <w:pPr>
+        <w:jc w:val="both"/>
+        <w:rPr>
+          <w:lang w:val="fr-FR"/>
+        </w:rPr>
+      </w:pPr>
     </w:p>
     <w:p>
       <w:pPr>
@@ -2492,13 +3182,15 @@
           <w:lang w:val="fr-FR"/>
         </w:rPr>
       </w:pPr>
+      <w:bookmarkStart w:id="4" w:name="_Toc72684001"/>
       <w:r>
         <w:rPr>
           <w:u w:val="single"/>
           <w:lang w:val="fr-FR"/>
         </w:rPr>
-        <w:t>Engine</w:t>
-      </w:r>
+        <w:t>Caméra</w:t>
+      </w:r>
+      <w:bookmarkEnd w:id="4"/>
     </w:p>
     <w:p>
       <w:pPr>
@@ -2511,35 +3203,134 @@
         <w:rPr>
           <w:lang w:val="fr-FR"/>
         </w:rPr>
-        <w:t xml:space="preserve">La classe </w:t>
-      </w:r>
-      <w:r>
-        <w:rPr>
-          <w:i/>
-          <w:iCs/>
-          <w:lang w:val="fr-FR"/>
-        </w:rPr>
-        <w:t>Engine</w:t>
-      </w:r>
-      <w:r>
-        <w:rPr>
-          <w:lang w:val="fr-FR"/>
-        </w:rPr>
-        <w:t xml:space="preserve"> correspond au moteur physique de la simulation.</w:t>
+        <w:t xml:space="preserve">Le but de cette classe est de </w:t>
+      </w:r>
+      <w:r>
+        <w:rPr>
+          <w:lang w:val="fr-FR"/>
+        </w:rPr>
+        <w:t xml:space="preserve">préparer l’affichage à l’écran. </w:t>
       </w:r>
     </w:p>
     <w:p>
       <w:pPr>
         <w:jc w:val="both"/>
         <w:rPr>
-          <w:lang w:val="fr-FR"/>
-        </w:rPr>
-      </w:pPr>
-      <w:r>
-        <w:rPr>
-          <w:lang w:val="fr-FR"/>
-        </w:rPr>
-        <w:t>Elle</w:t>
+          <w:i/>
+          <w:iCs/>
+          <w:lang w:val="fr-FR"/>
+        </w:rPr>
+      </w:pPr>
+      <w:r>
+        <w:rPr>
+          <w:lang w:val="fr-FR"/>
+        </w:rPr>
+        <w:t>Ses fonctions gèrent</w:t>
+      </w:r>
+      <w:r>
+        <w:rPr>
+          <w:lang w:val="fr-FR"/>
+        </w:rPr>
+        <w:t xml:space="preserve"> le changement de repère </w:t>
+      </w:r>
+      <w:r>
+        <w:rPr>
+          <w:lang w:val="fr-FR"/>
+        </w:rPr>
+        <w:t>depuis les</w:t>
+      </w:r>
+      <w:r>
+        <w:rPr>
+          <w:lang w:val="fr-FR"/>
+        </w:rPr>
+        <w:t xml:space="preserve"> coordonnées utilisé</w:t>
+      </w:r>
+      <w:r>
+        <w:rPr>
+          <w:lang w:val="fr-FR"/>
+        </w:rPr>
+        <w:t>es</w:t>
+      </w:r>
+      <w:r>
+        <w:rPr>
+          <w:lang w:val="fr-FR"/>
+        </w:rPr>
+        <w:t xml:space="preserve"> pour les calculs </w:t>
+      </w:r>
+      <w:r>
+        <w:rPr>
+          <w:lang w:val="fr-FR"/>
+        </w:rPr>
+        <w:t xml:space="preserve">à </w:t>
+      </w:r>
+      <w:r>
+        <w:rPr>
+          <w:lang w:val="fr-FR"/>
+        </w:rPr>
+        <w:t>c</w:t>
+      </w:r>
+      <w:r>
+        <w:rPr>
+          <w:lang w:val="fr-FR"/>
+        </w:rPr>
+        <w:t>elles</w:t>
+      </w:r>
+      <w:r>
+        <w:rPr>
+          <w:lang w:val="fr-FR"/>
+        </w:rPr>
+        <w:t xml:space="preserve"> que prend en compte </w:t>
+      </w:r>
+      <w:r>
+        <w:rPr>
+          <w:lang w:val="fr-FR"/>
+        </w:rPr>
+        <w:t>pour l’affichage à l’écran</w:t>
+      </w:r>
+      <w:r>
+        <w:rPr>
+          <w:lang w:val="fr-FR"/>
+        </w:rPr>
+        <w:t>.</w:t>
+      </w:r>
+      <w:r>
+        <w:rPr>
+          <w:lang w:val="fr-FR"/>
+        </w:rPr>
+        <w:t xml:space="preserve"> Nous avons eu du mal à définir les deux fonctions </w:t>
+      </w:r>
+      <w:r>
+        <w:rPr>
+          <w:i/>
+          <w:iCs/>
+          <w:lang w:val="fr-FR"/>
+        </w:rPr>
+        <w:lastRenderedPageBreak/>
+        <w:t>to_screen_co</w:t>
+      </w:r>
+      <w:r>
+        <w:rPr>
+          <w:i/>
+          <w:iCs/>
+          <w:lang w:val="fr-FR"/>
+        </w:rPr>
+        <w:t>o</w:t>
+      </w:r>
+      <w:r>
+        <w:rPr>
+          <w:i/>
+          <w:iCs/>
+          <w:lang w:val="fr-FR"/>
+        </w:rPr>
+        <w:t>rd</w:t>
+      </w:r>
+      <w:r>
+        <w:rPr>
+          <w:i/>
+          <w:iCs/>
+          <w:lang w:val="fr-FR"/>
+        </w:rPr>
+        <w:t>s</w:t>
       </w:r>
       <w:r>
         <w:rPr>
@@ -2553,74 +3344,42 @@
         <w:rPr>
           <w:lang w:val="fr-FR"/>
         </w:rPr>
-        <w:t xml:space="preserve">ressence les fonctions </w:t>
-      </w:r>
-      <w:proofErr w:type="spellStart"/>
-      <w:r>
-        <w:rPr>
-          <w:i/>
-          <w:iCs/>
-          <w:lang w:val="fr-FR"/>
-        </w:rPr>
-        <w:t>gravitational_force</w:t>
-      </w:r>
-      <w:proofErr w:type="spellEnd"/>
-      <w:r>
-        <w:rPr>
-          <w:i/>
-          <w:iCs/>
-          <w:lang w:val="fr-FR"/>
-        </w:rPr>
-        <w:t xml:space="preserve">, </w:t>
-      </w:r>
-      <w:proofErr w:type="spellStart"/>
-      <w:r>
-        <w:rPr>
-          <w:i/>
-          <w:iCs/>
-          <w:lang w:val="fr-FR"/>
-        </w:rPr>
-        <w:t>derivatives</w:t>
-      </w:r>
-      <w:proofErr w:type="spellEnd"/>
-      <w:r>
-        <w:rPr>
-          <w:i/>
-          <w:iCs/>
-          <w:lang w:val="fr-FR"/>
-        </w:rPr>
-        <w:t>(applique le PFD pour trouver y’)</w:t>
-      </w:r>
-      <w:r>
-        <w:rPr>
-          <w:i/>
-          <w:iCs/>
-          <w:lang w:val="fr-FR"/>
-        </w:rPr>
-        <w:t xml:space="preserve">, </w:t>
-      </w:r>
-      <w:proofErr w:type="spellStart"/>
-      <w:r>
-        <w:rPr>
-          <w:i/>
-          <w:iCs/>
-          <w:lang w:val="fr-FR"/>
-        </w:rPr>
-        <w:t>make_solver_state</w:t>
-      </w:r>
-      <w:proofErr w:type="spellEnd"/>
-      <w:r>
-        <w:rPr>
-          <w:i/>
-          <w:iCs/>
-          <w:lang w:val="fr-FR"/>
-        </w:rPr>
-        <w:t xml:space="preserve"> (état initial)</w:t>
-      </w:r>
-      <w:r>
-        <w:rPr>
-          <w:i/>
-          <w:iCs/>
+        <w:t xml:space="preserve">et </w:t>
+      </w:r>
+      <w:r>
+        <w:rPr>
+          <w:i/>
+          <w:iCs/>
+          <w:lang w:val="fr-FR"/>
+        </w:rPr>
+        <w:t>from_screen_c</w:t>
+      </w:r>
+      <w:r>
+        <w:rPr>
+          <w:i/>
+          <w:iCs/>
+          <w:lang w:val="fr-FR"/>
+        </w:rPr>
+        <w:t>o</w:t>
+      </w:r>
+      <w:r>
+        <w:rPr>
+          <w:i/>
+          <w:iCs/>
+          <w:lang w:val="fr-FR"/>
+        </w:rPr>
+        <w:t>ord</w:t>
+      </w:r>
+      <w:r>
+        <w:rPr>
+          <w:i/>
+          <w:iCs/>
+          <w:lang w:val="fr-FR"/>
+        </w:rPr>
+        <w:t>s</w:t>
+      </w:r>
+      <w:r>
+        <w:rPr>
           <w:lang w:val="fr-FR"/>
         </w:rPr>
         <w:t xml:space="preserve"> </w:t>
@@ -2629,13 +3388,207 @@
         <w:rPr>
           <w:lang w:val="fr-FR"/>
         </w:rPr>
-        <w:t>q</w:t>
-      </w:r>
-      <w:r>
-        <w:rPr>
-          <w:lang w:val="fr-FR"/>
-        </w:rPr>
-        <w:t>ui permettent de faire la résolution du problème.</w:t>
+        <w:t>en fonction de la position de la caméra</w:t>
+      </w:r>
+      <w:r>
+        <w:rPr>
+          <w:lang w:val="fr-FR"/>
+        </w:rPr>
+        <w:t>. A</w:t>
+      </w:r>
+      <w:r>
+        <w:rPr>
+          <w:lang w:val="fr-FR"/>
+        </w:rPr>
+        <w:t>u départ</w:t>
+      </w:r>
+      <w:r>
+        <w:rPr>
+          <w:lang w:val="fr-FR"/>
+        </w:rPr>
+        <w:t>,</w:t>
+      </w:r>
+      <w:r>
+        <w:rPr>
+          <w:lang w:val="fr-FR"/>
+        </w:rPr>
+        <w:t xml:space="preserve"> nous n’avions </w:t>
+      </w:r>
+      <w:r>
+        <w:rPr>
+          <w:lang w:val="fr-FR"/>
+        </w:rPr>
+        <w:t>mis toujours</w:t>
+      </w:r>
+      <w:r>
+        <w:rPr>
+          <w:lang w:val="fr-FR"/>
+        </w:rPr>
+        <w:t xml:space="preserve"> l</w:t>
+      </w:r>
+      <w:r>
+        <w:rPr>
+          <w:lang w:val="fr-FR"/>
+        </w:rPr>
+        <w:t>e même point au milieu de l’interface</w:t>
+      </w:r>
+      <w:r>
+        <w:rPr>
+          <w:lang w:val="fr-FR"/>
+        </w:rPr>
+        <w:t xml:space="preserve"> quel que soit l’emplacement initial des planètes ou la « position de la caméra »</w:t>
+      </w:r>
+      <w:r>
+        <w:rPr>
+          <w:lang w:val="fr-FR"/>
+        </w:rPr>
+        <w:t>.</w:t>
+      </w:r>
+      <w:r>
+        <w:rPr>
+          <w:lang w:val="fr-FR"/>
+        </w:rPr>
+        <w:t xml:space="preserve"> Nous avons ensuite changé nos formules dans ces deux fonctions pour </w:t>
+      </w:r>
+      <w:r>
+        <w:rPr>
+          <w:lang w:val="fr-FR"/>
+        </w:rPr>
+        <w:t>prendre en compte la position de la caméra. Ainsi l</w:t>
+      </w:r>
+      <w:r>
+        <w:rPr>
+          <w:lang w:val="fr-FR"/>
+        </w:rPr>
+        <w:t xml:space="preserve">es tests </w:t>
+      </w:r>
+      <w:r>
+        <w:rPr>
+          <w:i/>
+          <w:iCs/>
+          <w:lang w:val="fr-FR"/>
+        </w:rPr>
+        <w:t>CameraTestCase</w:t>
+      </w:r>
+      <w:r>
+        <w:rPr>
+          <w:lang w:val="fr-FR"/>
+        </w:rPr>
+        <w:t xml:space="preserve"> </w:t>
+      </w:r>
+      <w:r>
+        <w:rPr>
+          <w:lang w:val="fr-FR"/>
+        </w:rPr>
+        <w:t>ont été</w:t>
+      </w:r>
+      <w:r>
+        <w:rPr>
+          <w:lang w:val="fr-FR"/>
+        </w:rPr>
+        <w:t xml:space="preserve"> vérifiés. C’est à ce moment-là que nous avons décidé d’ajouter des tests pour vérifier aussi notre fonction </w:t>
+      </w:r>
+      <w:r>
+        <w:rPr>
+          <w:i/>
+          <w:iCs/>
+          <w:lang w:val="fr-FR"/>
+        </w:rPr>
+        <w:t>from_screen_c</w:t>
+      </w:r>
+      <w:r>
+        <w:rPr>
+          <w:i/>
+          <w:iCs/>
+          <w:lang w:val="fr-FR"/>
+        </w:rPr>
+        <w:t>o</w:t>
+      </w:r>
+      <w:r>
+        <w:rPr>
+          <w:i/>
+          <w:iCs/>
+          <w:lang w:val="fr-FR"/>
+        </w:rPr>
+        <w:t>ord</w:t>
+      </w:r>
+      <w:r>
+        <w:rPr>
+          <w:i/>
+          <w:iCs/>
+          <w:lang w:val="fr-FR"/>
+        </w:rPr>
+        <w:t>s</w:t>
+      </w:r>
+      <w:r>
+        <w:rPr>
+          <w:i/>
+          <w:iCs/>
+          <w:lang w:val="fr-FR"/>
+        </w:rPr>
+        <w:t xml:space="preserve"> </w:t>
+      </w:r>
+      <w:r>
+        <w:rPr>
+          <w:lang w:val="fr-FR"/>
+        </w:rPr>
+        <w:t>qui n’étaient pas testée</w:t>
+      </w:r>
+      <w:r>
+        <w:rPr>
+          <w:i/>
+          <w:iCs/>
+          <w:lang w:val="fr-FR"/>
+        </w:rPr>
+        <w:t>.</w:t>
+      </w:r>
+    </w:p>
+    <w:p>
+      <w:pPr>
+        <w:pStyle w:val="Titre3"/>
+        <w:rPr>
+          <w:u w:val="single"/>
+          <w:lang w:val="fr-FR"/>
+        </w:rPr>
+      </w:pPr>
+      <w:r>
+        <w:rPr>
+          <w:u w:val="single"/>
+          <w:lang w:val="fr-FR"/>
+        </w:rPr>
+        <w:t>Screen</w:t>
+      </w:r>
+    </w:p>
+    <w:p>
+      <w:pPr>
+        <w:pStyle w:val="Titre3"/>
+        <w:rPr>
+          <w:u w:val="single"/>
+          <w:lang w:val="fr-FR"/>
+        </w:rPr>
+      </w:pPr>
+      <w:r>
+        <w:rPr>
+          <w:u w:val="single"/>
+          <w:lang w:val="fr-FR"/>
+        </w:rPr>
+        <w:t>Main</w:t>
+      </w:r>
+    </w:p>
+    <w:p>
+      <w:pPr>
+        <w:pStyle w:val="Titre3"/>
+        <w:rPr>
+          <w:u w:val="single"/>
+          <w:lang w:val="fr-FR"/>
+        </w:rPr>
+      </w:pPr>
+      <w:r>
+        <w:rPr>
+          <w:u w:val="single"/>
+          <w:lang w:val="fr-FR"/>
+        </w:rPr>
+        <w:t>Tests</w:t>
       </w:r>
     </w:p>
     <w:p>
@@ -2649,81 +3602,25 @@
         <w:rPr>
           <w:lang w:val="fr-FR"/>
         </w:rPr>
-        <w:t xml:space="preserve">Nous avons donc repris ce que nous avions précédemment écrit dans le fichier </w:t>
-      </w:r>
-      <w:r>
-        <w:rPr>
-          <w:i/>
-          <w:iCs/>
-          <w:lang w:val="fr-FR"/>
-        </w:rPr>
-        <w:t>Solver</w:t>
-      </w:r>
-      <w:r>
-        <w:rPr>
-          <w:lang w:val="fr-FR"/>
-        </w:rPr>
-        <w:t xml:space="preserve"> puis l’avons retranscrit dans </w:t>
-      </w:r>
-      <w:proofErr w:type="spellStart"/>
-      <w:r>
-        <w:rPr>
-          <w:i/>
-          <w:iCs/>
-          <w:lang w:val="fr-FR"/>
-        </w:rPr>
-        <w:t>derivatives</w:t>
-      </w:r>
-      <w:proofErr w:type="spellEnd"/>
-      <w:r>
-        <w:rPr>
-          <w:lang w:val="fr-FR"/>
-        </w:rPr>
-        <w:t xml:space="preserve"> et </w:t>
-      </w:r>
-      <w:proofErr w:type="spellStart"/>
-      <w:r>
-        <w:rPr>
-          <w:i/>
-          <w:iCs/>
-          <w:lang w:val="fr-FR"/>
-        </w:rPr>
-        <w:t>make_solver_state</w:t>
-      </w:r>
-      <w:proofErr w:type="spellEnd"/>
-      <w:r>
-        <w:rPr>
-          <w:lang w:val="fr-FR"/>
-        </w:rPr>
-        <w:t xml:space="preserve">. La fonction </w:t>
-      </w:r>
-      <w:proofErr w:type="spellStart"/>
-      <w:r>
-        <w:rPr>
-          <w:i/>
-          <w:iCs/>
-          <w:lang w:val="fr-FR"/>
-        </w:rPr>
-        <w:t>gravitational_force</w:t>
-      </w:r>
-      <w:proofErr w:type="spellEnd"/>
-      <w:r>
-        <w:rPr>
-          <w:lang w:val="fr-FR"/>
-        </w:rPr>
-        <w:t xml:space="preserve"> correspond seulement à </w:t>
-      </w:r>
-      <w:r>
-        <w:rPr>
-          <w:lang w:val="fr-FR"/>
-        </w:rPr>
-        <w:t xml:space="preserve">l’implémentation de </w:t>
-      </w:r>
-      <w:r>
-        <w:rPr>
-          <w:lang w:val="fr-FR"/>
-        </w:rPr>
-        <w:t>la formule écrite en introduction de la force gravitationnelle.</w:t>
+        <w:t xml:space="preserve">Nous </w:t>
+      </w:r>
+      <w:r>
+        <w:rPr>
+          <w:lang w:val="fr-FR"/>
+        </w:rPr>
+        <w:t>allons essayer</w:t>
+      </w:r>
+      <w:r>
+        <w:rPr>
+          <w:lang w:val="fr-FR"/>
+        </w:rPr>
+        <w:t xml:space="preserve"> d’améliorer notre programme pour l’interface graphique</w:t>
+      </w:r>
+      <w:r>
+        <w:rPr>
+          <w:lang w:val="fr-FR"/>
+        </w:rPr>
+        <w:t> en ajoutant la possibilité de se déplacer avec les flèches puis de suivre un astre.</w:t>
       </w:r>
     </w:p>
     <w:p>
@@ -2743,11 +3640,62 @@
           <w:lang w:val="fr-FR"/>
         </w:rPr>
       </w:pPr>
+      <w:bookmarkStart w:id="5" w:name="_Toc72684004"/>
       <w:r>
         <w:rPr>
           <w:lang w:val="fr-FR"/>
         </w:rPr>
         <w:t>Pour aller plus loin :</w:t>
+      </w:r>
+      <w:bookmarkEnd w:id="5"/>
+    </w:p>
+    <w:p>
+      <w:pPr>
+        <w:pStyle w:val="Titre3"/>
+        <w:rPr>
+          <w:lang w:val="fr-FR"/>
+        </w:rPr>
+      </w:pPr>
+      <w:r>
+        <w:rPr>
+          <w:lang w:val="fr-FR"/>
+        </w:rPr>
+        <w:t>Amélioration de l’interface graphique</w:t>
+      </w:r>
+    </w:p>
+    <w:p>
+      <w:pPr>
+        <w:pStyle w:val="Titre4"/>
+        <w:rPr>
+          <w:lang w:val="fr-FR"/>
+        </w:rPr>
+      </w:pPr>
+      <w:r>
+        <w:rPr>
+          <w:lang w:val="fr-FR"/>
+        </w:rPr>
+        <w:t>Déplacement avec les flèches</w:t>
+      </w:r>
+    </w:p>
+    <w:p>
+      <w:pPr>
+        <w:rPr>
+          <w:lang w:val="fr-FR"/>
+        </w:rPr>
+      </w:pPr>
+    </w:p>
+    <w:p>
+      <w:pPr>
+        <w:pStyle w:val="Titre3"/>
+        <w:rPr>
+          <w:lang w:val="fr-FR"/>
+        </w:rPr>
+      </w:pPr>
+      <w:r>
+        <w:rPr>
+          <w:lang w:val="fr-FR"/>
+        </w:rPr>
+        <w:t>Ajout de tests</w:t>
       </w:r>
     </w:p>
     <w:p>
@@ -2795,7 +3743,6 @@
       <w:r>
         <w:t xml:space="preserve"> tester </w:t>
       </w:r>
-      <w:proofErr w:type="spellStart"/>
       <w:r>
         <w:rPr>
           <w:i/>
@@ -2803,7 +3750,6 @@
         </w:rPr>
         <w:t>from_screen_coords</w:t>
       </w:r>
-      <w:proofErr w:type="spellEnd"/>
       <w:r>
         <w:t xml:space="preserve"> </w:t>
       </w:r>
@@ -2946,12 +3892,14 @@
           <w:lang w:val="fr-FR"/>
         </w:rPr>
       </w:pPr>
+      <w:bookmarkStart w:id="6" w:name="_Toc72684005"/>
       <w:r>
         <w:rPr>
           <w:lang w:val="fr-FR"/>
         </w:rPr>
         <w:t>Distribution du travail :</w:t>
       </w:r>
+      <w:bookmarkEnd w:id="6"/>
     </w:p>
     <w:p>
       <w:pPr>
@@ -3015,12 +3963,14 @@
           <w:lang w:val="fr-FR"/>
         </w:rPr>
       </w:pPr>
+      <w:bookmarkStart w:id="7" w:name="_Toc72684006"/>
       <w:r>
         <w:rPr>
           <w:lang w:val="fr-FR"/>
         </w:rPr>
         <w:t>Lien du GitHub commun :</w:t>
       </w:r>
+      <w:bookmarkEnd w:id="7"/>
     </w:p>
     <w:p>
       <w:pPr>
@@ -3029,34 +3979,12 @@
           <w:lang w:val="fr-FR"/>
         </w:rPr>
       </w:pPr>
-      <w:hyperlink r:id="rId5" w:history="1">
-        <w:proofErr w:type="spellStart"/>
+      <w:hyperlink r:id="rId6" w:history="1">
         <w:r>
           <w:rPr>
             <w:rStyle w:val="Lienhypertexte"/>
           </w:rPr>
-          <w:t>Inoxagen</w:t>
-        </w:r>
-        <w:proofErr w:type="spellEnd"/>
-        <w:r>
-          <w:rPr>
-            <w:rStyle w:val="Lienhypertexte"/>
-          </w:rPr>
-          <w:t xml:space="preserve">/IN104_Chloe_BALMES_et_Victor_DEFRANCE: N-Body problem: </w:t>
-        </w:r>
-        <w:proofErr w:type="spellStart"/>
-        <w:r>
-          <w:rPr>
-            <w:rStyle w:val="Lienhypertexte"/>
-          </w:rPr>
-          <w:t>projet</w:t>
-        </w:r>
-        <w:proofErr w:type="spellEnd"/>
-        <w:r>
-          <w:rPr>
-            <w:rStyle w:val="Lienhypertexte"/>
-          </w:rPr>
-          <w:t xml:space="preserve"> IN104 (github.com)</w:t>
+          <w:t>Inoxagen/IN104_Chloe_BALMES_et_Victor_DEFRANCE: N-Body problem: projet IN104 (github.com)</w:t>
         </w:r>
       </w:hyperlink>
     </w:p>
@@ -3073,16 +4001,16 @@
 <file path=word/numbering.xml><?xml version="1.0" encoding="utf-8"?>
 <w:numbering xmlns:wpc="http://schemas.microsoft.com/office/word/2010/wordprocessingCanvas" xmlns:cx="http://schemas.microsoft.com/office/drawing/2014/chartex" xmlns:cx1="http://schemas.microsoft.com/office/drawing/2015/9/8/chartex" xmlns:cx2="http://schemas.microsoft.com/office/drawing/2015/10/21/chartex" xmlns:cx3="http://schemas.microsoft.com/office/drawing/2016/5/9/chartex" xmlns:cx4="http://schemas.microsoft.com/office/drawing/2016/5/10/chartex" xmlns:cx5="http://schemas.microsoft.com/office/drawing/2016/5/11/chartex" xmlns:cx6="http://schemas.microsoft.com/office/drawing/2016/5/12/chartex" xmlns:cx7="http://schemas.microsoft.com/office/drawing/2016/5/13/chartex" xmlns:cx8="http://schemas.microsoft.com/office/drawing/2016/5/14/chartex" xmlns:mc="http://schemas.openxmlformats.org/markup-compatibility/2006" xmlns:aink="http://schemas.microsoft.com/office/drawing/2016/ink" xmlns:am3d="http://schemas.microsoft.com/office/drawing/2017/model3d" xmlns:o="urn:schemas-microsoft-com:office:office" xmlns:r="http://schemas.openxmlformats.org/officeDocument/2006/relationships" xmlns:m="http://schemas.openxmlformats.org/officeDocument/2006/math" xmlns:v="urn:schemas-microsoft-com:vml" xmlns:wp14="http://schemas.microsoft.com/office/word/2010/wordprocessingDrawing" xmlns:wp="http://schemas.openxmlformats.org/drawingml/2006/wordprocessingDrawing" xmlns:w10="urn:schemas-microsoft-com:office:word" xmlns:w="http://schemas.openxmlformats.org/wordprocessingml/2006/main" xmlns:w14="http://schemas.microsoft.com/office/word/2010/wordml" xmlns:w15="http://schemas.microsoft.com/office/word/2012/wordml" xmlns:w16cex="http://schemas.microsoft.com/office/word/2018/wordml/cex" xmlns:w16cid="http://schemas.microsoft.com/office/word/2016/wordml/cid" xmlns:w16="http://schemas.microsoft.com/office/word/2018/wordml" xmlns:w16sdtdh="http://schemas.microsoft.com/office/word/2020/wordml/sdtdatahash" xmlns:w16se="http://schemas.microsoft.com/office/word/2015/wordml/symex" xmlns:wpg="http://schemas.microsoft.com/office/word/2010/wordprocessingGroup" xmlns:wpi="http://schemas.microsoft.com/office/word/2010/wordprocessingInk" xmlns:wne="http://schemas.microsoft.com/office/word/2006/wordml" xmlns:wps="http://schemas.microsoft.com/office/word/2010/wordprocessingShape" mc:Ignorable="w14 w15 w16se w16cid w16 w16cex w16sdtdh wp14">
   <w:abstractNum w:abstractNumId="0" w15:restartNumberingAfterBreak="0">
-    <w:nsid w:val="6B4D40B5"/>
+    <w:nsid w:val="61E6071B"/>
     <w:multiLevelType w:val="hybridMultilevel"/>
-    <w:tmpl w:val="448C14F0"/>
+    <w:tmpl w:val="8A5C5F0E"/>
     <w:lvl w:ilvl="0" w:tplc="04090001">
       <w:start w:val="1"/>
       <w:numFmt w:val="bullet"/>
       <w:lvlText w:val=""/>
       <w:lvlJc w:val="left"/>
       <w:pPr>
-        <w:ind w:left="720" w:hanging="360"/>
+        <w:ind w:left="770" w:hanging="360"/>
       </w:pPr>
       <w:rPr>
         <w:rFonts w:ascii="Symbol" w:hAnsi="Symbol" w:hint="default"/>
@@ -3094,7 +4022,7 @@
       <w:lvlText w:val="o"/>
       <w:lvlJc w:val="left"/>
       <w:pPr>
-        <w:ind w:left="1440" w:hanging="360"/>
+        <w:ind w:left="1490" w:hanging="360"/>
       </w:pPr>
       <w:rPr>
         <w:rFonts w:ascii="Courier New" w:hAnsi="Courier New" w:cs="Courier New" w:hint="default"/>
@@ -3106,7 +4034,7 @@
       <w:lvlText w:val=""/>
       <w:lvlJc w:val="left"/>
       <w:pPr>
-        <w:ind w:left="2160" w:hanging="360"/>
+        <w:ind w:left="2210" w:hanging="360"/>
       </w:pPr>
       <w:rPr>
         <w:rFonts w:ascii="Wingdings" w:hAnsi="Wingdings" w:hint="default"/>
@@ -3118,7 +4046,7 @@
       <w:lvlText w:val=""/>
       <w:lvlJc w:val="left"/>
       <w:pPr>
-        <w:ind w:left="2880" w:hanging="360"/>
+        <w:ind w:left="2930" w:hanging="360"/>
       </w:pPr>
       <w:rPr>
         <w:rFonts w:ascii="Symbol" w:hAnsi="Symbol" w:hint="default"/>
@@ -3130,7 +4058,7 @@
       <w:lvlText w:val="o"/>
       <w:lvlJc w:val="left"/>
       <w:pPr>
-        <w:ind w:left="3600" w:hanging="360"/>
+        <w:ind w:left="3650" w:hanging="360"/>
       </w:pPr>
       <w:rPr>
         <w:rFonts w:ascii="Courier New" w:hAnsi="Courier New" w:cs="Courier New" w:hint="default"/>
@@ -3142,7 +4070,7 @@
       <w:lvlText w:val=""/>
       <w:lvlJc w:val="left"/>
       <w:pPr>
-        <w:ind w:left="4320" w:hanging="360"/>
+        <w:ind w:left="4370" w:hanging="360"/>
       </w:pPr>
       <w:rPr>
         <w:rFonts w:ascii="Wingdings" w:hAnsi="Wingdings" w:hint="default"/>
@@ -3154,7 +4082,7 @@
       <w:lvlText w:val=""/>
       <w:lvlJc w:val="left"/>
       <w:pPr>
-        <w:ind w:left="5040" w:hanging="360"/>
+        <w:ind w:left="5090" w:hanging="360"/>
       </w:pPr>
       <w:rPr>
         <w:rFonts w:ascii="Symbol" w:hAnsi="Symbol" w:hint="default"/>
@@ -3166,7 +4094,7 @@
       <w:lvlText w:val="o"/>
       <w:lvlJc w:val="left"/>
       <w:pPr>
-        <w:ind w:left="5760" w:hanging="360"/>
+        <w:ind w:left="5810" w:hanging="360"/>
       </w:pPr>
       <w:rPr>
         <w:rFonts w:ascii="Courier New" w:hAnsi="Courier New" w:cs="Courier New" w:hint="default"/>
@@ -3178,7 +4106,7 @@
       <w:lvlText w:val=""/>
       <w:lvlJc w:val="left"/>
       <w:pPr>
-        <w:ind w:left="6480" w:hanging="360"/>
+        <w:ind w:left="6530" w:hanging="360"/>
       </w:pPr>
       <w:rPr>
         <w:rFonts w:ascii="Wingdings" w:hAnsi="Wingdings" w:hint="default"/>
@@ -3186,9 +4114,9 @@
     </w:lvl>
   </w:abstractNum>
   <w:abstractNum w:abstractNumId="1" w15:restartNumberingAfterBreak="0">
-    <w:nsid w:val="6C001007"/>
+    <w:nsid w:val="6B4D40B5"/>
     <w:multiLevelType w:val="hybridMultilevel"/>
-    <w:tmpl w:val="34E465B8"/>
+    <w:tmpl w:val="448C14F0"/>
     <w:lvl w:ilvl="0" w:tplc="04090001">
       <w:start w:val="1"/>
       <w:numFmt w:val="bullet"/>
@@ -3298,11 +4226,127 @@
       </w:rPr>
     </w:lvl>
   </w:abstractNum>
+  <w:abstractNum w:abstractNumId="2" w15:restartNumberingAfterBreak="0">
+    <w:nsid w:val="6C001007"/>
+    <w:multiLevelType w:val="hybridMultilevel"/>
+    <w:tmpl w:val="34E465B8"/>
+    <w:lvl w:ilvl="0" w:tplc="04090001">
+      <w:start w:val="1"/>
+      <w:numFmt w:val="bullet"/>
+      <w:lvlText w:val=""/>
+      <w:lvlJc w:val="left"/>
+      <w:pPr>
+        <w:ind w:left="720" w:hanging="360"/>
+      </w:pPr>
+      <w:rPr>
+        <w:rFonts w:ascii="Symbol" w:hAnsi="Symbol" w:hint="default"/>
+      </w:rPr>
+    </w:lvl>
+    <w:lvl w:ilvl="1" w:tplc="04090003" w:tentative="1">
+      <w:start w:val="1"/>
+      <w:numFmt w:val="bullet"/>
+      <w:lvlText w:val="o"/>
+      <w:lvlJc w:val="left"/>
+      <w:pPr>
+        <w:ind w:left="1440" w:hanging="360"/>
+      </w:pPr>
+      <w:rPr>
+        <w:rFonts w:ascii="Courier New" w:hAnsi="Courier New" w:cs="Courier New" w:hint="default"/>
+      </w:rPr>
+    </w:lvl>
+    <w:lvl w:ilvl="2" w:tplc="04090005" w:tentative="1">
+      <w:start w:val="1"/>
+      <w:numFmt w:val="bullet"/>
+      <w:lvlText w:val=""/>
+      <w:lvlJc w:val="left"/>
+      <w:pPr>
+        <w:ind w:left="2160" w:hanging="360"/>
+      </w:pPr>
+      <w:rPr>
+        <w:rFonts w:ascii="Wingdings" w:hAnsi="Wingdings" w:hint="default"/>
+      </w:rPr>
+    </w:lvl>
+    <w:lvl w:ilvl="3" w:tplc="04090001" w:tentative="1">
+      <w:start w:val="1"/>
+      <w:numFmt w:val="bullet"/>
+      <w:lvlText w:val=""/>
+      <w:lvlJc w:val="left"/>
+      <w:pPr>
+        <w:ind w:left="2880" w:hanging="360"/>
+      </w:pPr>
+      <w:rPr>
+        <w:rFonts w:ascii="Symbol" w:hAnsi="Symbol" w:hint="default"/>
+      </w:rPr>
+    </w:lvl>
+    <w:lvl w:ilvl="4" w:tplc="04090003" w:tentative="1">
+      <w:start w:val="1"/>
+      <w:numFmt w:val="bullet"/>
+      <w:lvlText w:val="o"/>
+      <w:lvlJc w:val="left"/>
+      <w:pPr>
+        <w:ind w:left="3600" w:hanging="360"/>
+      </w:pPr>
+      <w:rPr>
+        <w:rFonts w:ascii="Courier New" w:hAnsi="Courier New" w:cs="Courier New" w:hint="default"/>
+      </w:rPr>
+    </w:lvl>
+    <w:lvl w:ilvl="5" w:tplc="04090005" w:tentative="1">
+      <w:start w:val="1"/>
+      <w:numFmt w:val="bullet"/>
+      <w:lvlText w:val=""/>
+      <w:lvlJc w:val="left"/>
+      <w:pPr>
+        <w:ind w:left="4320" w:hanging="360"/>
+      </w:pPr>
+      <w:rPr>
+        <w:rFonts w:ascii="Wingdings" w:hAnsi="Wingdings" w:hint="default"/>
+      </w:rPr>
+    </w:lvl>
+    <w:lvl w:ilvl="6" w:tplc="04090001" w:tentative="1">
+      <w:start w:val="1"/>
+      <w:numFmt w:val="bullet"/>
+      <w:lvlText w:val=""/>
+      <w:lvlJc w:val="left"/>
+      <w:pPr>
+        <w:ind w:left="5040" w:hanging="360"/>
+      </w:pPr>
+      <w:rPr>
+        <w:rFonts w:ascii="Symbol" w:hAnsi="Symbol" w:hint="default"/>
+      </w:rPr>
+    </w:lvl>
+    <w:lvl w:ilvl="7" w:tplc="04090003" w:tentative="1">
+      <w:start w:val="1"/>
+      <w:numFmt w:val="bullet"/>
+      <w:lvlText w:val="o"/>
+      <w:lvlJc w:val="left"/>
+      <w:pPr>
+        <w:ind w:left="5760" w:hanging="360"/>
+      </w:pPr>
+      <w:rPr>
+        <w:rFonts w:ascii="Courier New" w:hAnsi="Courier New" w:cs="Courier New" w:hint="default"/>
+      </w:rPr>
+    </w:lvl>
+    <w:lvl w:ilvl="8" w:tplc="04090005" w:tentative="1">
+      <w:start w:val="1"/>
+      <w:numFmt w:val="bullet"/>
+      <w:lvlText w:val=""/>
+      <w:lvlJc w:val="left"/>
+      <w:pPr>
+        <w:ind w:left="6480" w:hanging="360"/>
+      </w:pPr>
+      <w:rPr>
+        <w:rFonts w:ascii="Wingdings" w:hAnsi="Wingdings" w:hint="default"/>
+      </w:rPr>
+    </w:lvl>
+  </w:abstractNum>
   <w:num w:numId="1">
-    <w:abstractNumId w:val="0"/>
+    <w:abstractNumId w:val="1"/>
   </w:num>
   <w:num w:numId="2">
-    <w:abstractNumId w:val="1"/>
+    <w:abstractNumId w:val="2"/>
+  </w:num>
+  <w:num w:numId="3">
+    <w:abstractNumId w:val="0"/>
   </w:num>
 </w:numbering>
 </file>
@@ -3771,6 +4815,28 @@
       <w:szCs w:val="24"/>
     </w:rPr>
   </w:style>
+  <w:style w:type="paragraph" w:styleId="Titre4">
+    <w:name w:val="heading 4"/>
+    <w:basedOn w:val="Normal"/>
+    <w:next w:val="Normal"/>
+    <w:link w:val="Titre4Car"/>
+    <w:uiPriority w:val="9"/>
+    <w:unhideWhenUsed/>
+    <w:qFormat/>
+    <w:rsid w:val="00373CCE"/>
+    <w:pPr>
+      <w:keepNext/>
+      <w:keepLines/>
+      <w:spacing w:before="40" w:after="0"/>
+      <w:outlineLvl w:val="3"/>
+    </w:pPr>
+    <w:rPr>
+      <w:rFonts w:asciiTheme="majorHAnsi" w:eastAsiaTheme="majorEastAsia" w:hAnsiTheme="majorHAnsi" w:cstheme="majorBidi"/>
+      <w:i/>
+      <w:iCs/>
+      <w:color w:val="2F5496" w:themeColor="accent1" w:themeShade="BF"/>
+    </w:rPr>
+  </w:style>
   <w:style w:type="character" w:default="1" w:styleId="Policepardfaut">
     <w:name w:val="Default Paragraph Font"/>
     <w:uiPriority w:val="1"/>
@@ -3862,12 +4928,74 @@
     <w:name w:val="Hyperlink"/>
     <w:basedOn w:val="Policepardfaut"/>
     <w:uiPriority w:val="99"/>
-    <w:semiHidden/>
     <w:unhideWhenUsed/>
     <w:rsid w:val="00A20B12"/>
     <w:rPr>
       <w:color w:val="0000FF"/>
       <w:u w:val="single"/>
+    </w:rPr>
+  </w:style>
+  <w:style w:type="paragraph" w:styleId="En-ttedetabledesmatires">
+    <w:name w:val="TOC Heading"/>
+    <w:basedOn w:val="Titre1"/>
+    <w:next w:val="Normal"/>
+    <w:uiPriority w:val="39"/>
+    <w:unhideWhenUsed/>
+    <w:qFormat/>
+    <w:rsid w:val="00373CCE"/>
+    <w:pPr>
+      <w:outlineLvl w:val="9"/>
+    </w:pPr>
+  </w:style>
+  <w:style w:type="paragraph" w:styleId="TM1">
+    <w:name w:val="toc 1"/>
+    <w:basedOn w:val="Normal"/>
+    <w:next w:val="Normal"/>
+    <w:autoRedefine/>
+    <w:uiPriority w:val="39"/>
+    <w:unhideWhenUsed/>
+    <w:rsid w:val="00373CCE"/>
+    <w:pPr>
+      <w:spacing w:after="100"/>
+    </w:pPr>
+  </w:style>
+  <w:style w:type="paragraph" w:styleId="TM2">
+    <w:name w:val="toc 2"/>
+    <w:basedOn w:val="Normal"/>
+    <w:next w:val="Normal"/>
+    <w:autoRedefine/>
+    <w:uiPriority w:val="39"/>
+    <w:unhideWhenUsed/>
+    <w:rsid w:val="00373CCE"/>
+    <w:pPr>
+      <w:spacing w:after="100"/>
+      <w:ind w:left="220"/>
+    </w:pPr>
+  </w:style>
+  <w:style w:type="paragraph" w:styleId="TM3">
+    <w:name w:val="toc 3"/>
+    <w:basedOn w:val="Normal"/>
+    <w:next w:val="Normal"/>
+    <w:autoRedefine/>
+    <w:uiPriority w:val="39"/>
+    <w:unhideWhenUsed/>
+    <w:rsid w:val="00373CCE"/>
+    <w:pPr>
+      <w:spacing w:after="100"/>
+      <w:ind w:left="440"/>
+    </w:pPr>
+  </w:style>
+  <w:style w:type="character" w:customStyle="1" w:styleId="Titre4Car">
+    <w:name w:val="Titre 4 Car"/>
+    <w:basedOn w:val="Policepardfaut"/>
+    <w:link w:val="Titre4"/>
+    <w:uiPriority w:val="9"/>
+    <w:rsid w:val="00373CCE"/>
+    <w:rPr>
+      <w:rFonts w:asciiTheme="majorHAnsi" w:eastAsiaTheme="majorEastAsia" w:hAnsiTheme="majorHAnsi" w:cstheme="majorBidi"/>
+      <w:i/>
+      <w:iCs/>
+      <w:color w:val="2F5496" w:themeColor="accent1" w:themeShade="BF"/>
     </w:rPr>
   </w:style>
 </w:styles>
@@ -4166,4 +5294,16 @@
     </a:ext>
   </a:extLst>
 </a:theme>
+</file>
+
+<file path=customXml/item1.xml><?xml version="1.0" encoding="utf-8"?>
+<b:Sources xmlns:b="http://schemas.openxmlformats.org/officeDocument/2006/bibliography" xmlns="http://schemas.openxmlformats.org/officeDocument/2006/bibliography" SelectedStyle="\APASixthEditionOfficeOnline.xsl" StyleName="APA" Version="6"/>
+</file>
+
+<file path=customXml/itemProps1.xml><?xml version="1.0" encoding="utf-8"?>
+<ds:datastoreItem xmlns:ds="http://schemas.openxmlformats.org/officeDocument/2006/customXml" ds:itemID="{DC116CCB-D5FD-4FB8-8EF3-EBBEAB31F502}">
+  <ds:schemaRefs>
+    <ds:schemaRef ds:uri="http://schemas.openxmlformats.org/officeDocument/2006/bibliography"/>
+  </ds:schemaRefs>
+</ds:datastoreItem>
 </file>
</xml_diff>